<commit_message>
Entrega do WAD com o Guia de Estilos
</commit_message>
<xml_diff>
--- a/documentos/Grupo InPuT - Documento Aplicação Web.docx
+++ b/documentos/Grupo InPuT - Documento Aplicação Web.docx
@@ -258,22 +258,15 @@
       <w:bookmarkEnd w:id="2"/>
       <w:r>
         <w:rPr>
-          <w:rtl w:val="0"/>
-        </w:rPr>
-        <w:t xml:space="preserve">&lt;</w:t>
-      </w:r>
-      <w:r>
-        <w:rPr>
           <w:color w:val="4472c4"/>
           <w:rtl w:val="0"/>
         </w:rPr>
-        <w:t xml:space="preserve">NOME DO SISTEMA</w:t>
-      </w:r>
-      <w:r>
-        <w:rPr>
-          <w:rtl w:val="0"/>
-        </w:rPr>
-        <w:t xml:space="preserve">&gt;</w:t>
+        <w:t xml:space="preserve">InPuT</w:t>
+      </w:r>
+      <w:r>
+        <w:rPr>
+          <w:rtl w:val="0"/>
+        </w:rPr>
       </w:r>
     </w:p>
     <w:p>
@@ -3589,12 +3582,12 @@
           <wp:inline distB="114300" distT="114300" distL="114300" distR="114300">
             <wp:extent cx="6362136" cy="3454400"/>
             <wp:effectExtent b="0" l="0" r="0" t="0"/>
-            <wp:docPr id="10" name="image11.png"/>
+            <wp:docPr id="10" name="image10.png"/>
             <a:graphic>
               <a:graphicData uri="http://schemas.openxmlformats.org/drawingml/2006/picture">
                 <pic:pic>
                   <pic:nvPicPr>
-                    <pic:cNvPr id="0" name="image11.png"/>
+                    <pic:cNvPr id="0" name="image10.png"/>
                     <pic:cNvPicPr preferRelativeResize="0"/>
                   </pic:nvPicPr>
                   <pic:blipFill>
@@ -3744,12 +3737,12 @@
           <wp:inline distB="114300" distT="114300" distL="114300" distR="114300">
             <wp:extent cx="6362136" cy="4648200"/>
             <wp:effectExtent b="0" l="0" r="0" t="0"/>
-            <wp:docPr id="9" name="image2.png"/>
+            <wp:docPr id="9" name="image11.png"/>
             <a:graphic>
               <a:graphicData uri="http://schemas.openxmlformats.org/drawingml/2006/picture">
                 <pic:pic>
                   <pic:nvPicPr>
-                    <pic:cNvPr id="0" name="image2.png"/>
+                    <pic:cNvPr id="0" name="image11.png"/>
                     <pic:cNvPicPr preferRelativeResize="0"/>
                   </pic:nvPicPr>
                   <pic:blipFill>
@@ -3969,12 +3962,12 @@
           <wp:inline distB="114300" distT="114300" distL="114300" distR="114300">
             <wp:extent cx="6362136" cy="3149600"/>
             <wp:effectExtent b="0" l="0" r="0" t="0"/>
-            <wp:docPr id="3" name="image7.png"/>
+            <wp:docPr id="2" name="image9.png"/>
             <a:graphic>
               <a:graphicData uri="http://schemas.openxmlformats.org/drawingml/2006/picture">
                 <pic:pic>
                   <pic:nvPicPr>
-                    <pic:cNvPr id="0" name="image7.png"/>
+                    <pic:cNvPr id="0" name="image9.png"/>
                     <pic:cNvPicPr preferRelativeResize="0"/>
                   </pic:nvPicPr>
                   <pic:blipFill>
@@ -4148,12 +4141,12 @@
           <wp:inline distB="114300" distT="114300" distL="114300" distR="114300">
             <wp:extent cx="6064929" cy="2405997"/>
             <wp:effectExtent b="0" l="0" r="0" t="0"/>
-            <wp:docPr id="11" name="image5.png"/>
+            <wp:docPr id="11" name="image6.png"/>
             <a:graphic>
               <a:graphicData uri="http://schemas.openxmlformats.org/drawingml/2006/picture">
                 <pic:pic>
                   <pic:nvPicPr>
-                    <pic:cNvPr id="0" name="image5.png"/>
+                    <pic:cNvPr id="0" name="image6.png"/>
                     <pic:cNvPicPr preferRelativeResize="0"/>
                   </pic:nvPicPr>
                   <pic:blipFill>
@@ -6193,12 +6186,12 @@
             <wp:extent cx="1713664" cy="1713664"/>
             <wp:effectExtent b="0" l="0" r="0" t="0"/>
             <wp:wrapSquare wrapText="bothSides" distB="57150" distT="57150" distL="57150" distR="57150"/>
-            <wp:docPr id="1" name="image1.jpg"/>
+            <wp:docPr id="1" name="image4.jpg"/>
             <a:graphic>
               <a:graphicData uri="http://schemas.openxmlformats.org/drawingml/2006/picture">
                 <pic:pic>
                   <pic:nvPicPr>
-                    <pic:cNvPr id="0" name="image1.jpg"/>
+                    <pic:cNvPr id="0" name="image4.jpg"/>
                     <pic:cNvPicPr preferRelativeResize="0"/>
                   </pic:nvPicPr>
                   <pic:blipFill>
@@ -6343,12 +6336,12 @@
             <wp:extent cx="1915200" cy="1805659"/>
             <wp:effectExtent b="0" l="0" r="0" t="0"/>
             <wp:wrapSquare wrapText="bothSides" distB="57150" distT="57150" distL="57150" distR="57150"/>
-            <wp:docPr id="8" name="image3.jpg"/>
+            <wp:docPr id="8" name="image5.jpg"/>
             <a:graphic>
               <a:graphicData uri="http://schemas.openxmlformats.org/drawingml/2006/picture">
                 <pic:pic>
                   <pic:nvPicPr>
-                    <pic:cNvPr id="0" name="image3.jpg"/>
+                    <pic:cNvPr id="0" name="image5.jpg"/>
                     <pic:cNvPicPr preferRelativeResize="0"/>
                   </pic:nvPicPr>
                   <pic:blipFill>
@@ -6480,7 +6473,7 @@
             <wp:extent cx="1445324" cy="2006540"/>
             <wp:effectExtent b="0" l="0" r="0" t="0"/>
             <wp:wrapSquare wrapText="bothSides" distB="114300" distT="114300" distL="114300" distR="114300"/>
-            <wp:docPr id="6" name="image8.jpg"/>
+            <wp:docPr id="5" name="image8.jpg"/>
             <a:graphic>
               <a:graphicData uri="http://schemas.openxmlformats.org/drawingml/2006/picture">
                 <pic:pic>
@@ -7502,7 +7495,7 @@
               <w:widowControl w:val="0"/>
               <w:numPr>
                 <w:ilvl w:val="0"/>
-                <w:numId w:val="8"/>
+                <w:numId w:val="7"/>
               </w:numPr>
               <w:pBdr>
                 <w:top w:space="0" w:sz="0" w:val="nil"/>
@@ -9209,12 +9202,12 @@
           <wp:inline distB="114300" distT="114300" distL="114300" distR="114300">
             <wp:extent cx="6362136" cy="2184400"/>
             <wp:effectExtent b="0" l="0" r="0" t="0"/>
-            <wp:docPr id="4" name="image9.png"/>
+            <wp:docPr id="3" name="image2.png"/>
             <a:graphic>
               <a:graphicData uri="http://schemas.openxmlformats.org/drawingml/2006/picture">
                 <pic:pic>
                   <pic:nvPicPr>
-                    <pic:cNvPr id="0" name="image9.png"/>
+                    <pic:cNvPr id="0" name="image2.png"/>
                     <pic:cNvPicPr preferRelativeResize="0"/>
                   </pic:nvPicPr>
                   <pic:blipFill>
@@ -10938,12 +10931,12 @@
             <wp:extent cx="3641027" cy="2762158"/>
             <wp:effectExtent b="0" l="0" r="0" t="0"/>
             <wp:wrapTopAndBottom distB="114300" distT="114300"/>
-            <wp:docPr id="5" name="image4.png"/>
+            <wp:docPr id="4" name="image1.png"/>
             <a:graphic>
               <a:graphicData uri="http://schemas.openxmlformats.org/drawingml/2006/picture">
                 <pic:pic>
                   <pic:nvPicPr>
-                    <pic:cNvPr id="0" name="image4.png"/>
+                    <pic:cNvPr id="0" name="image1.png"/>
                     <pic:cNvPicPr preferRelativeResize="0"/>
                   </pic:nvPicPr>
                   <pic:blipFill>
@@ -11040,12 +11033,12 @@
             <wp:extent cx="3883724" cy="2915214"/>
             <wp:effectExtent b="0" l="0" r="0" t="0"/>
             <wp:wrapTopAndBottom distB="114300" distT="114300"/>
-            <wp:docPr id="7" name="image6.png"/>
+            <wp:docPr id="7" name="image3.png"/>
             <a:graphic>
               <a:graphicData uri="http://schemas.openxmlformats.org/drawingml/2006/picture">
                 <pic:pic>
                   <pic:nvPicPr>
-                    <pic:cNvPr id="0" name="image6.png"/>
+                    <pic:cNvPr id="0" name="image3.png"/>
                     <pic:cNvPicPr preferRelativeResize="0"/>
                   </pic:nvPicPr>
                   <pic:blipFill>
@@ -11154,59 +11147,16 @@
         </w:rPr>
         <w:t xml:space="preserve">Design de Interface - Guia de Estilos</w:t>
       </w:r>
-      <w:r>
-        <w:rPr>
-          <w:rtl w:val="0"/>
-        </w:rPr>
-      </w:r>
-    </w:p>
-    <w:p>
-      <w:pPr>
-        <w:spacing w:after="40" w:lineRule="auto"/>
-        <w:rPr>
-          <w:rFonts w:ascii="Manrope" w:cs="Manrope" w:eastAsia="Manrope" w:hAnsi="Manrope"/>
-          <w:sz w:val="20"/>
-          <w:szCs w:val="20"/>
-        </w:rPr>
-      </w:pPr>
-      <w:r>
-        <w:rPr>
-          <w:rFonts w:ascii="Manrope" w:cs="Manrope" w:eastAsia="Manrope" w:hAnsi="Manrope"/>
-          <w:sz w:val="20"/>
-          <w:szCs w:val="20"/>
-          <w:rtl w:val="0"/>
-        </w:rPr>
-        <w:t xml:space="preserve">Refere-se ao design visual, cores, tipografia, </w:t>
-      </w:r>
-      <w:r>
-        <w:rPr>
-          <w:rtl w:val="0"/>
-        </w:rPr>
-        <w:t xml:space="preserve">imagens, logotipos</w:t>
-      </w:r>
-      <w:r>
-        <w:rPr>
-          <w:rFonts w:ascii="Manrope" w:cs="Manrope" w:eastAsia="Manrope" w:hAnsi="Manrope"/>
-          <w:sz w:val="20"/>
-          <w:szCs w:val="20"/>
-          <w:rtl w:val="0"/>
-        </w:rPr>
-        <w:t xml:space="preserve">, ou seja, </w:t>
-      </w:r>
-      <w:r>
-        <w:rPr>
-          <w:rtl w:val="0"/>
-        </w:rPr>
-        <w:t xml:space="preserve">os elementos visuais que compõem o produto</w:t>
-      </w:r>
-      <w:r>
-        <w:rPr>
-          <w:rFonts w:ascii="Manrope" w:cs="Manrope" w:eastAsia="Manrope" w:hAnsi="Manrope"/>
-          <w:sz w:val="20"/>
-          <w:szCs w:val="20"/>
-          <w:rtl w:val="0"/>
-        </w:rPr>
-        <w:t xml:space="preserve">.</w:t>
+    </w:p>
+    <w:p>
+      <w:pPr>
+        <w:ind w:left="1440" w:firstLine="0"/>
+        <w:rPr/>
+      </w:pPr>
+      <w:r>
+        <w:rPr>
+          <w:rtl w:val="0"/>
+        </w:rPr>
       </w:r>
     </w:p>
     <w:p>
@@ -11218,7 +11168,28 @@
         <w:rPr>
           <w:rtl w:val="0"/>
         </w:rPr>
-        <w:t xml:space="preserve">Aqui você deve colocar o link para seu documento de guia de estilos</w:t>
+        <w:t xml:space="preserve">É o documento que representa a identidade visual do projeto, e pode ser acessado neste link:</w:t>
+      </w:r>
+    </w:p>
+    <w:p>
+      <w:pPr>
+        <w:spacing w:after="40" w:lineRule="auto"/>
+        <w:rPr/>
+      </w:pPr>
+      <w:hyperlink r:id="rId17">
+        <w:r>
+          <w:rPr>
+            <w:color w:val="1155cc"/>
+            <w:u w:val="single"/>
+            <w:rtl w:val="0"/>
+          </w:rPr>
+          <w:t xml:space="preserve">InPuT - Guia de Estilos</w:t>
+        </w:r>
+      </w:hyperlink>
+      <w:r>
+        <w:rPr>
+          <w:rtl w:val="0"/>
+        </w:rPr>
       </w:r>
     </w:p>
     <w:p>
@@ -11413,88 +11384,358 @@
     </w:p>
     <w:p>
       <w:pPr>
+        <w:ind w:left="0" w:firstLine="720"/>
+        <w:rPr/>
+      </w:pPr>
+      <w:r>
+        <w:rPr>
+          <w:rtl w:val="0"/>
+        </w:rPr>
+        <w:t xml:space="preserve">Aqui está o modelo relacional para o banco de dados com base nas informações fornecidas:</w:t>
+      </w:r>
+    </w:p>
+    <w:p>
+      <w:pPr>
+        <w:ind w:left="720" w:firstLine="0"/>
+        <w:rPr/>
+      </w:pPr>
+      <w:r>
+        <w:rPr>
+          <w:rtl w:val="0"/>
+        </w:rPr>
+      </w:r>
+    </w:p>
+    <w:p>
+      <w:pPr>
+        <w:numPr>
+          <w:ilvl w:val="0"/>
+          <w:numId w:val="8"/>
+        </w:numPr>
+        <w:ind w:left="720" w:hanging="360"/>
+        <w:rPr>
+          <w:u w:val="none"/>
+        </w:rPr>
+      </w:pPr>
+      <w:r>
+        <w:rPr>
+          <w:rtl w:val="0"/>
+        </w:rPr>
+        <w:t xml:space="preserve">Tabela: OCORRENCIA</w:t>
+      </w:r>
+    </w:p>
+    <w:p>
+      <w:pPr>
+        <w:ind w:left="0" w:firstLine="0"/>
+        <w:rPr/>
+      </w:pPr>
+      <w:r>
+        <w:rPr>
+          <w:rtl w:val="0"/>
+        </w:rPr>
+      </w:r>
+    </w:p>
+    <w:p>
+      <w:pPr>
+        <w:numPr>
+          <w:ilvl w:val="1"/>
+          <w:numId w:val="8"/>
+        </w:numPr>
+        <w:ind w:left="1440" w:hanging="360"/>
+        <w:rPr>
+          <w:u w:val="none"/>
+        </w:rPr>
+      </w:pPr>
+      <w:r>
+        <w:rPr>
+          <w:rtl w:val="0"/>
+        </w:rPr>
+        <w:t xml:space="preserve">ID_OC (chave primária, inteiro)</w:t>
+      </w:r>
+    </w:p>
+    <w:p>
+      <w:pPr>
+        <w:numPr>
+          <w:ilvl w:val="1"/>
+          <w:numId w:val="8"/>
+        </w:numPr>
+        <w:ind w:left="1440" w:hanging="360"/>
+        <w:rPr>
+          <w:u w:val="none"/>
+        </w:rPr>
+      </w:pPr>
+      <w:r>
+        <w:rPr>
+          <w:rtl w:val="0"/>
+        </w:rPr>
+        <w:t xml:space="preserve">tipo_oc (texto, tamanho 1, não nulo, verificação para valores 'P' ou 'C')</w:t>
+      </w:r>
+    </w:p>
+    <w:p>
+      <w:pPr>
+        <w:numPr>
+          <w:ilvl w:val="1"/>
+          <w:numId w:val="8"/>
+        </w:numPr>
+        <w:ind w:left="1440" w:hanging="360"/>
+        <w:rPr>
+          <w:u w:val="none"/>
+        </w:rPr>
+      </w:pPr>
+      <w:r>
+        <w:rPr>
+          <w:rtl w:val="0"/>
+        </w:rPr>
+        <w:t xml:space="preserve">tipo_vagao (texto, tamanho 1, não nulo, verificação para valores 'E' ou 'F')</w:t>
+      </w:r>
+    </w:p>
+    <w:p>
+      <w:pPr>
+        <w:numPr>
+          <w:ilvl w:val="1"/>
+          <w:numId w:val="8"/>
+        </w:numPr>
+        <w:ind w:left="1440" w:hanging="360"/>
+        <w:rPr>
+          <w:u w:val="none"/>
+        </w:rPr>
+      </w:pPr>
+      <w:r>
+        <w:rPr>
+          <w:rtl w:val="0"/>
+        </w:rPr>
+        <w:t xml:space="preserve">data_hora (timestamp, não nulo)</w:t>
+      </w:r>
+    </w:p>
+    <w:p>
+      <w:pPr>
+        <w:numPr>
+          <w:ilvl w:val="1"/>
+          <w:numId w:val="8"/>
+        </w:numPr>
+        <w:ind w:left="1440" w:hanging="360"/>
+        <w:rPr>
+          <w:u w:val="none"/>
+        </w:rPr>
+      </w:pPr>
+      <w:r>
+        <w:rPr>
+          <w:rtl w:val="0"/>
+        </w:rPr>
+        <w:t xml:space="preserve">lat (numérico, não nulo)</w:t>
+      </w:r>
+    </w:p>
+    <w:p>
+      <w:pPr>
+        <w:numPr>
+          <w:ilvl w:val="1"/>
+          <w:numId w:val="8"/>
+        </w:numPr>
+        <w:ind w:left="1440" w:hanging="360"/>
+        <w:rPr>
+          <w:u w:val="none"/>
+        </w:rPr>
+      </w:pPr>
+      <w:r>
+        <w:rPr>
+          <w:rtl w:val="0"/>
+        </w:rPr>
+        <w:t xml:space="preserve">lon (numérico, não nulo)</w:t>
+      </w:r>
+    </w:p>
+    <w:p>
+      <w:pPr>
+        <w:numPr>
+          <w:ilvl w:val="1"/>
+          <w:numId w:val="8"/>
+        </w:numPr>
+        <w:ind w:left="1440" w:hanging="360"/>
+        <w:rPr>
+          <w:u w:val="none"/>
+        </w:rPr>
+      </w:pPr>
+      <w:r>
+        <w:rPr>
+          <w:rtl w:val="0"/>
+        </w:rPr>
+        <w:t xml:space="preserve">trecho (texto, não nulo)</w:t>
+      </w:r>
+    </w:p>
+    <w:p>
+      <w:pPr>
+        <w:numPr>
+          <w:ilvl w:val="1"/>
+          <w:numId w:val="8"/>
+        </w:numPr>
+        <w:ind w:left="1440" w:hanging="360"/>
+        <w:rPr>
+          <w:u w:val="none"/>
+        </w:rPr>
+      </w:pPr>
+      <w:r>
+        <w:rPr>
+          <w:rtl w:val="0"/>
+        </w:rPr>
+        <w:t xml:space="preserve">pos (numérico, não nulo)</w:t>
+      </w:r>
+    </w:p>
+    <w:p>
+      <w:pPr>
+        <w:numPr>
+          <w:ilvl w:val="1"/>
+          <w:numId w:val="8"/>
+        </w:numPr>
+        <w:ind w:left="1440" w:hanging="360"/>
+        <w:rPr>
+          <w:u w:val="none"/>
+        </w:rPr>
+      </w:pPr>
+      <w:r>
+        <w:rPr>
+          <w:rtl w:val="0"/>
+        </w:rPr>
+        <w:t xml:space="preserve">pv (texto, não nulo)</w:t>
+      </w:r>
+    </w:p>
+    <w:p>
+      <w:pPr>
+        <w:ind w:left="720" w:firstLine="0"/>
+        <w:rPr/>
+      </w:pPr>
+      <w:r>
+        <w:rPr>
+          <w:rtl w:val="0"/>
+        </w:rPr>
+      </w:r>
+    </w:p>
+    <w:p>
+      <w:pPr>
         <w:numPr>
           <w:ilvl w:val="0"/>
           <w:numId w:val="5"/>
         </w:numPr>
         <w:ind w:left="720" w:hanging="360"/>
-        <w:rPr>
-          <w:u w:val="none"/>
-        </w:rPr>
-      </w:pPr>
-      <w:r>
-        <w:rPr>
-          <w:rtl w:val="0"/>
-        </w:rPr>
-        <w:t xml:space="preserve">“</w:t>
-      </w:r>
-      <w:r>
-        <w:rPr>
-          <w:b w:val="1"/>
-          <w:rtl w:val="0"/>
-        </w:rPr>
-        <w:t xml:space="preserve">E_IDENTIFICACAO</w:t>
-      </w:r>
-      <w:r>
-        <w:rPr>
-          <w:rtl w:val="0"/>
-        </w:rPr>
-        <w:t xml:space="preserve">”</w:t>
-      </w:r>
-      <w:r>
-        <w:rPr>
-          <w:rtl w:val="0"/>
-        </w:rPr>
-        <w:t xml:space="preserve">  e </w:t>
-      </w:r>
-      <w:r>
-        <w:rPr>
-          <w:rtl w:val="0"/>
-        </w:rPr>
-        <w:t xml:space="preserve">“</w:t>
-      </w:r>
-      <w:r>
-        <w:rPr>
-          <w:b w:val="1"/>
-          <w:rtl w:val="0"/>
-        </w:rPr>
-        <w:t xml:space="preserve">F_IDENTIFICACAO</w:t>
-      </w:r>
-      <w:r>
-        <w:rPr>
-          <w:rtl w:val="0"/>
-        </w:rPr>
-        <w:t xml:space="preserve">”,</w:t>
-      </w:r>
-      <w:r>
-        <w:rPr>
-          <w:rtl w:val="0"/>
-        </w:rPr>
-        <w:t xml:space="preserve"> que são as tabelas principais e “mães” das outras tabelas. Elas possuem as categorias ( sendo elas “DATA_HORA”,” LATITUDE”, “LONGITUDE”, </w:t>
-      </w:r>
-      <w:r>
-        <w:rPr>
-          <w:rtl w:val="0"/>
-        </w:rPr>
-        <w:t xml:space="preserve">“PLACA_VIRTUAL”,</w:t>
-      </w:r>
-      <w:r>
-        <w:rPr>
-          <w:rtl w:val="0"/>
-        </w:rPr>
-        <w:t xml:space="preserve"> “TRECHO” e </w:t>
-      </w:r>
-      <w:r>
-        <w:rPr>
-          <w:rtl w:val="0"/>
-        </w:rPr>
-        <w:t xml:space="preserve">“POSICAO”)</w:t>
-      </w:r>
-      <w:r>
-        <w:rPr>
-          <w:rtl w:val="0"/>
-        </w:rPr>
-        <w:t xml:space="preserve"> que informam exatamente onde e quando aconteceram as irregularidades. Além disso, há um número único para diferenciar cada item, sendo o “IDENTIFICACAO_ID”. O mesmo ID gerado ao inserir um item nessa tabela será o que será correlacionado ao ID das ocorrências e dos picos, possibilitando assim uma consulta de todas as irregularidades a respeito daquele evento identificado. </w:t>
+      </w:pPr>
+      <w:r>
+        <w:rPr>
+          <w:rtl w:val="0"/>
+        </w:rPr>
+        <w:t xml:space="preserve">Tabela: PICO</w:t>
+      </w:r>
+    </w:p>
+    <w:p>
+      <w:pPr>
+        <w:ind w:left="720" w:firstLine="0"/>
+        <w:rPr/>
+      </w:pPr>
+      <w:r>
+        <w:rPr>
+          <w:rtl w:val="0"/>
+        </w:rPr>
+      </w:r>
+    </w:p>
+    <w:p>
+      <w:pPr>
+        <w:numPr>
+          <w:ilvl w:val="1"/>
+          <w:numId w:val="5"/>
+        </w:numPr>
+        <w:ind w:left="1440" w:hanging="360"/>
+      </w:pPr>
+      <w:r>
+        <w:rPr>
+          <w:rtl w:val="0"/>
+        </w:rPr>
+        <w:t xml:space="preserve">ID_OC (chave estrangeira referenciando OCORRENCIA.ID_OC)</w:t>
+      </w:r>
+    </w:p>
+    <w:p>
+      <w:pPr>
+        <w:numPr>
+          <w:ilvl w:val="1"/>
+          <w:numId w:val="5"/>
+        </w:numPr>
+        <w:ind w:left="1440" w:hanging="360"/>
+      </w:pPr>
+      <w:r>
+        <w:rPr>
+          <w:rtl w:val="0"/>
+        </w:rPr>
+        <w:t xml:space="preserve">ID (chave primária, inteiro)</w:t>
+      </w:r>
+    </w:p>
+    <w:p>
+      <w:pPr>
+        <w:numPr>
+          <w:ilvl w:val="1"/>
+          <w:numId w:val="5"/>
+        </w:numPr>
+        <w:ind w:left="1440" w:hanging="360"/>
+      </w:pPr>
+      <w:r>
+        <w:rPr>
+          <w:rtl w:val="0"/>
+        </w:rPr>
+        <w:t xml:space="preserve">vel (numérico, não nulo)</w:t>
+      </w:r>
+    </w:p>
+    <w:p>
+      <w:pPr>
+        <w:numPr>
+          <w:ilvl w:val="1"/>
+          <w:numId w:val="5"/>
+        </w:numPr>
+        <w:ind w:left="1440" w:hanging="360"/>
+      </w:pPr>
+      <w:r>
+        <w:rPr>
+          <w:rtl w:val="0"/>
+        </w:rPr>
+        <w:t xml:space="preserve">engate (numérico, não nulo)</w:t>
+      </w:r>
+    </w:p>
+    <w:p>
+      <w:pPr>
+        <w:numPr>
+          <w:ilvl w:val="1"/>
+          <w:numId w:val="5"/>
+        </w:numPr>
+        <w:ind w:left="1440" w:hanging="360"/>
+      </w:pPr>
+      <w:r>
+        <w:rPr>
+          <w:rtl w:val="0"/>
+        </w:rPr>
+        <w:t xml:space="preserve">delta_t (numérico, não nulo)</w:t>
+      </w:r>
+    </w:p>
+    <w:p>
+      <w:pPr>
+        <w:numPr>
+          <w:ilvl w:val="1"/>
+          <w:numId w:val="5"/>
+        </w:numPr>
+        <w:ind w:left="1440" w:hanging="360"/>
+      </w:pPr>
+      <w:r>
+        <w:rPr>
+          <w:rtl w:val="0"/>
+        </w:rPr>
+        <w:t xml:space="preserve">act (numérico, não nulo)</w:t>
+      </w:r>
+    </w:p>
+    <w:p>
+      <w:pPr>
+        <w:numPr>
+          <w:ilvl w:val="1"/>
+          <w:numId w:val="5"/>
+        </w:numPr>
+        <w:ind w:left="1440" w:hanging="360"/>
+      </w:pPr>
+      <w:r>
+        <w:rPr>
+          <w:rtl w:val="0"/>
+        </w:rPr>
+        <w:t xml:space="preserve">peg_psi (numérico, não nulo)</w:t>
       </w:r>
     </w:p>
     <w:p>
@@ -11515,83 +11756,165 @@
           <w:numId w:val="5"/>
         </w:numPr>
         <w:ind w:left="720" w:hanging="360"/>
-        <w:rPr>
-          <w:u w:val="none"/>
-        </w:rPr>
-      </w:pPr>
-      <w:r>
-        <w:rPr>
-          <w:b w:val="1"/>
-          <w:rtl w:val="0"/>
-        </w:rPr>
-        <w:t xml:space="preserve">“E_OCORRENCIAS_CHOQUE1”, “E_OCORRENCIAS_CHOQUE2”, “F_OCORRENCIAS_CHOQUE1” </w:t>
-      </w:r>
-      <w:r>
-        <w:rPr>
-          <w:rtl w:val="0"/>
-        </w:rPr>
-        <w:t xml:space="preserve">e</w:t>
-      </w:r>
-      <w:r>
-        <w:rPr>
-          <w:b w:val="1"/>
-          <w:rtl w:val="0"/>
-        </w:rPr>
-        <w:t xml:space="preserve"> “F_OCO'RRENCIAS_CHOQUE2”, </w:t>
-      </w:r>
-      <w:r>
-        <w:rPr>
-          <w:rtl w:val="0"/>
-        </w:rPr>
-        <w:t xml:space="preserve">que listam todas as irregularidades e ocorrências (sendo elas </w:t>
-      </w:r>
-      <w:r>
-        <w:rPr>
-          <w:rtl w:val="0"/>
-        </w:rPr>
-        <w:t xml:space="preserve">“PEG_PSI”,</w:t>
-      </w:r>
-      <w:r>
-        <w:rPr>
-          <w:rtl w:val="0"/>
-        </w:rPr>
-        <w:t xml:space="preserve"> “ACT” e </w:t>
-      </w:r>
-      <w:r>
-        <w:rPr>
-          <w:rtl w:val="0"/>
-        </w:rPr>
-        <w:t xml:space="preserve">“F_MAX”),</w:t>
-      </w:r>
-      <w:r>
-        <w:rPr>
-          <w:rtl w:val="0"/>
-        </w:rPr>
-        <w:t xml:space="preserve"> em relação  a um local e hora. Elas possuem um identificador </w:t>
-      </w:r>
-      <w:r>
-        <w:rPr>
-          <w:rtl w:val="0"/>
-        </w:rPr>
-        <w:t xml:space="preserve">“ID_OCORRENCIA”,</w:t>
-      </w:r>
-      <w:r>
-        <w:rPr>
-          <w:rtl w:val="0"/>
-        </w:rPr>
-        <w:t xml:space="preserve"> que é o mesmo ID de identificação </w:t>
-      </w:r>
-      <w:r>
-        <w:rPr>
-          <w:rtl w:val="0"/>
-        </w:rPr>
-        <w:t xml:space="preserve">(“ID_IDENTIFICACAO”)</w:t>
-      </w:r>
-      <w:r>
-        <w:rPr>
-          <w:rtl w:val="0"/>
-        </w:rPr>
-        <w:t xml:space="preserve"> das tabelas “mães”. Dessa forma, com o id de identificação é possível acessar todas as ocorrências que possuem o mesmo ID.</w:t>
+      </w:pPr>
+      <w:r>
+        <w:rPr>
+          <w:rtl w:val="0"/>
+        </w:rPr>
+        <w:t xml:space="preserve">Tabela: CHOQUE</w:t>
+      </w:r>
+    </w:p>
+    <w:p>
+      <w:pPr>
+        <w:numPr>
+          <w:ilvl w:val="0"/>
+          <w:numId w:val="5"/>
+        </w:numPr>
+        <w:ind w:left="720" w:hanging="360"/>
+      </w:pPr>
+      <w:r>
+        <w:rPr>
+          <w:rtl w:val="0"/>
+        </w:rPr>
+      </w:r>
+    </w:p>
+    <w:p>
+      <w:pPr>
+        <w:numPr>
+          <w:ilvl w:val="1"/>
+          <w:numId w:val="5"/>
+        </w:numPr>
+        <w:ind w:left="1440" w:hanging="360"/>
+      </w:pPr>
+      <w:r>
+        <w:rPr>
+          <w:rtl w:val="0"/>
+        </w:rPr>
+        <w:t xml:space="preserve">ID_OC (chave estrangeira referenciando OCORRENCIA.ID_OC)</w:t>
+      </w:r>
+    </w:p>
+    <w:p>
+      <w:pPr>
+        <w:numPr>
+          <w:ilvl w:val="1"/>
+          <w:numId w:val="5"/>
+        </w:numPr>
+        <w:ind w:left="1440" w:hanging="360"/>
+      </w:pPr>
+      <w:r>
+        <w:rPr>
+          <w:rtl w:val="0"/>
+        </w:rPr>
+        <w:t xml:space="preserve">ID (chave primária, inteiro)</w:t>
+      </w:r>
+    </w:p>
+    <w:p>
+      <w:pPr>
+        <w:numPr>
+          <w:ilvl w:val="1"/>
+          <w:numId w:val="5"/>
+        </w:numPr>
+        <w:ind w:left="1440" w:hanging="360"/>
+      </w:pPr>
+      <w:r>
+        <w:rPr>
+          <w:rtl w:val="0"/>
+        </w:rPr>
+        <w:t xml:space="preserve">tipo_choque (texto, tamanho 1, não nulo)</w:t>
+      </w:r>
+    </w:p>
+    <w:p>
+      <w:pPr>
+        <w:numPr>
+          <w:ilvl w:val="1"/>
+          <w:numId w:val="5"/>
+        </w:numPr>
+        <w:ind w:left="1440" w:hanging="360"/>
+      </w:pPr>
+      <w:r>
+        <w:rPr>
+          <w:rtl w:val="0"/>
+        </w:rPr>
+        <w:t xml:space="preserve">peg_psi (numérico, não nulo)</w:t>
+      </w:r>
+    </w:p>
+    <w:p>
+      <w:pPr>
+        <w:numPr>
+          <w:ilvl w:val="1"/>
+          <w:numId w:val="5"/>
+        </w:numPr>
+        <w:ind w:left="1440" w:hanging="360"/>
+      </w:pPr>
+      <w:r>
+        <w:rPr>
+          <w:rtl w:val="0"/>
+        </w:rPr>
+        <w:t xml:space="preserve">act (numérico, não nulo)</w:t>
+      </w:r>
+    </w:p>
+    <w:p>
+      <w:pPr>
+        <w:numPr>
+          <w:ilvl w:val="1"/>
+          <w:numId w:val="5"/>
+        </w:numPr>
+        <w:ind w:left="1440" w:hanging="360"/>
+      </w:pPr>
+      <w:r>
+        <w:rPr>
+          <w:rtl w:val="0"/>
+        </w:rPr>
+        <w:t xml:space="preserve">f_max (numérico, não nulo)</w:t>
+      </w:r>
+    </w:p>
+    <w:p>
+      <w:pPr>
+        <w:numPr>
+          <w:ilvl w:val="1"/>
+          <w:numId w:val="5"/>
+        </w:numPr>
+        <w:ind w:left="1440" w:hanging="360"/>
+      </w:pPr>
+      <w:r>
+        <w:rPr>
+          <w:rtl w:val="0"/>
+        </w:rPr>
+        <w:t xml:space="preserve">vel (numérico, não nulo)</w:t>
+      </w:r>
+    </w:p>
+    <w:p>
+      <w:pPr>
+        <w:ind w:left="720" w:firstLine="0"/>
+        <w:rPr/>
+      </w:pPr>
+      <w:r>
+        <w:rPr>
+          <w:rtl w:val="0"/>
+        </w:rPr>
+      </w:r>
+    </w:p>
+    <w:p>
+      <w:pPr>
+        <w:ind w:left="0" w:firstLine="0"/>
+        <w:rPr/>
+      </w:pPr>
+      <w:r>
+        <w:rPr>
+          <w:rtl w:val="0"/>
+        </w:rPr>
+        <w:t xml:space="preserve">Nesse modelo relacional, a tabela "OCORRENCIA" é a tabela principal que armazena as informações gerais sobre cada ocorrência. As tabelas "PICO" e "CHOQUE" estão relacionadas com a tabela "OCORRENCIA" por meio da chave estrangeira "ID_OC", permitindo a associação dessas informações específicas a uma ocorrência. A tabela "PICO" contém detalhes sobre picos relacionados à ocorrência, enquanto a tabela "CHOQUE" armazena informações sobre os choques relacionados à ocorrência. Cada tabela possui sua própria chave primária ("ID" para "PICO" e "CHOQUE") para identificação exclusiva de cada registro na tabela.</w:t>
+      </w:r>
+    </w:p>
+    <w:p>
+      <w:pPr>
+        <w:ind w:left="720" w:firstLine="0"/>
+        <w:rPr/>
+      </w:pPr>
+      <w:r>
+        <w:rPr>
+          <w:rtl w:val="0"/>
+        </w:rPr>
       </w:r>
     </w:p>
     <w:p>
@@ -11610,115 +11933,6 @@
         <w:numPr>
           <w:ilvl w:val="0"/>
           <w:numId w:val="6"/>
-        </w:numPr>
-        <w:ind w:left="720" w:hanging="360"/>
-        <w:rPr>
-          <w:u w:val="none"/>
-        </w:rPr>
-      </w:pPr>
-      <w:r>
-        <w:rPr>
-          <w:b w:val="1"/>
-          <w:rtl w:val="0"/>
-        </w:rPr>
-        <w:t xml:space="preserve">“PICO1”</w:t>
-      </w:r>
-      <w:r>
-        <w:rPr>
-          <w:rtl w:val="0"/>
-        </w:rPr>
-        <w:t xml:space="preserve"> e  </w:t>
-      </w:r>
-      <w:r>
-        <w:rPr>
-          <w:b w:val="1"/>
-          <w:rtl w:val="0"/>
-        </w:rPr>
-        <w:t xml:space="preserve">“PICO2”</w:t>
-      </w:r>
-      <w:r>
-        <w:rPr>
-          <w:rtl w:val="0"/>
-        </w:rPr>
-        <w:t xml:space="preserve">, que informa os picos de força e impacto nos engates, com os campos </w:t>
-      </w:r>
-      <w:r>
-        <w:rPr>
-          <w:rtl w:val="0"/>
-        </w:rPr>
-        <w:t xml:space="preserve">“PEG_PSI”,</w:t>
-      </w:r>
-      <w:r>
-        <w:rPr>
-          <w:rtl w:val="0"/>
-        </w:rPr>
-        <w:t xml:space="preserve"> ”ACT”, </w:t>
-      </w:r>
-      <w:r>
-        <w:rPr>
-          <w:rtl w:val="0"/>
-        </w:rPr>
-        <w:t xml:space="preserve">”F_MAX”,</w:t>
-      </w:r>
-      <w:r>
-        <w:rPr>
-          <w:rtl w:val="0"/>
-        </w:rPr>
-        <w:t xml:space="preserve"> ”ENGATE” e </w:t>
-      </w:r>
-      <w:r>
-        <w:rPr>
-          <w:rtl w:val="0"/>
-        </w:rPr>
-        <w:t xml:space="preserve">”DELTA_T”.</w:t>
-      </w:r>
-      <w:r>
-        <w:rPr>
-          <w:rtl w:val="0"/>
-        </w:rPr>
-        <w:t xml:space="preserve">  De forma semelhante às tabelas de ocorrências, as tabelas de picos possuem um identificador que as relaciona com um local e horário, que estão nas tabelas </w:t>
-      </w:r>
-      <w:r>
-        <w:rPr>
-          <w:rtl w:val="0"/>
-        </w:rPr>
-        <w:t xml:space="preserve">E_IDENTIFICACAO</w:t>
-      </w:r>
-      <w:r>
-        <w:rPr>
-          <w:rtl w:val="0"/>
-        </w:rPr>
-        <w:t xml:space="preserve"> e </w:t>
-      </w:r>
-      <w:r>
-        <w:rPr>
-          <w:rtl w:val="0"/>
-        </w:rPr>
-        <w:t xml:space="preserve">F_IDENTIFICACAO.</w:t>
-      </w:r>
-      <w:r>
-        <w:rPr>
-          <w:rtl w:val="0"/>
-        </w:rPr>
-        <w:t xml:space="preserve"> </w:t>
-      </w:r>
-    </w:p>
-    <w:p>
-      <w:pPr>
-        <w:ind w:left="720" w:firstLine="0"/>
-        <w:rPr/>
-      </w:pPr>
-      <w:r>
-        <w:rPr>
-          <w:rtl w:val="0"/>
-        </w:rPr>
-      </w:r>
-    </w:p>
-    <w:p>
-      <w:pPr>
-        <w:numPr>
-          <w:ilvl w:val="0"/>
-          <w:numId w:val="7"/>
         </w:numPr>
         <w:ind w:left="720" w:hanging="360"/>
         <w:rPr>
@@ -11831,18 +12045,18 @@
         </w:rPr>
         <w:drawing>
           <wp:inline distB="114300" distT="114300" distL="114300" distR="114300">
-            <wp:extent cx="5729345" cy="4983157"/>
+            <wp:extent cx="3810000" cy="5791200"/>
             <wp:effectExtent b="0" l="0" r="0" t="0"/>
-            <wp:docPr id="2" name="image10.png"/>
+            <wp:docPr id="6" name="image7.png"/>
             <a:graphic>
               <a:graphicData uri="http://schemas.openxmlformats.org/drawingml/2006/picture">
                 <pic:pic>
                   <pic:nvPicPr>
-                    <pic:cNvPr id="0" name="image10.png"/>
+                    <pic:cNvPr id="0" name="image7.png"/>
                     <pic:cNvPicPr preferRelativeResize="0"/>
                   </pic:nvPicPr>
                   <pic:blipFill>
-                    <a:blip r:embed="rId17"/>
+                    <a:blip r:embed="rId18"/>
                     <a:srcRect b="0" l="0" r="0" t="0"/>
                     <a:stretch>
                       <a:fillRect/>
@@ -11851,7 +12065,7 @@
                   <pic:spPr>
                     <a:xfrm>
                       <a:off x="0" y="0"/>
-                      <a:ext cx="5729345" cy="4983157"/>
+                      <a:ext cx="3810000" cy="5791200"/>
                     </a:xfrm>
                     <a:prstGeom prst="rect"/>
                     <a:ln/>
@@ -11861,9 +12075,6 @@
             </a:graphic>
           </wp:inline>
         </w:drawing>
-      </w:r>
-      <w:r>
-        <w:br w:type="page"/>
       </w:r>
       <w:r>
         <w:rPr>
@@ -12281,7 +12492,7 @@
           <w:szCs w:val="28"/>
         </w:rPr>
       </w:pPr>
-      <w:hyperlink r:id="rId18">
+      <w:hyperlink r:id="rId19">
         <w:r>
           <w:rPr>
             <w:color w:val="0000ee"/>
@@ -12351,7 +12562,7 @@
           <w:szCs w:val="28"/>
         </w:rPr>
       </w:pPr>
-      <w:hyperlink r:id="rId19">
+      <w:hyperlink r:id="rId20">
         <w:r>
           <w:rPr>
             <w:rFonts w:ascii="Times New Roman" w:cs="Times New Roman" w:eastAsia="Times New Roman" w:hAnsi="Times New Roman"/>
@@ -12371,8 +12582,8 @@
       </w:r>
     </w:p>
     <w:sectPr>
-      <w:headerReference r:id="rId20" w:type="default"/>
-      <w:footerReference r:id="rId21" w:type="default"/>
+      <w:headerReference r:id="rId21" w:type="default"/>
+      <w:footerReference r:id="rId22" w:type="default"/>
       <w:pgSz w:h="16838" w:w="11906" w:orient="portrait"/>
       <w:pgMar w:bottom="1080" w:top="2160" w:left="1166.4" w:right="720" w:header="432" w:footer="432"/>
       <w:pgNumType w:start="1"/>
@@ -13115,6 +13326,116 @@
   <w:abstractNum w:abstractNumId="7">
     <w:lvl w:ilvl="0">
       <w:start w:val="1"/>
+      <w:numFmt w:val="lowerLetter"/>
+      <w:lvlText w:val="%1."/>
+      <w:lvlJc w:val="left"/>
+      <w:pPr>
+        <w:ind w:left="720" w:hanging="360"/>
+      </w:pPr>
+      <w:rPr>
+        <w:u w:val="none"/>
+      </w:rPr>
+    </w:lvl>
+    <w:lvl w:ilvl="1">
+      <w:start w:val="1"/>
+      <w:numFmt w:val="lowerRoman"/>
+      <w:lvlText w:val="%2."/>
+      <w:lvlJc w:val="right"/>
+      <w:pPr>
+        <w:ind w:left="1440" w:hanging="360"/>
+      </w:pPr>
+      <w:rPr>
+        <w:u w:val="none"/>
+      </w:rPr>
+    </w:lvl>
+    <w:lvl w:ilvl="2">
+      <w:start w:val="1"/>
+      <w:numFmt w:val="decimal"/>
+      <w:lvlText w:val="%3."/>
+      <w:lvlJc w:val="left"/>
+      <w:pPr>
+        <w:ind w:left="2160" w:hanging="360"/>
+      </w:pPr>
+      <w:rPr>
+        <w:u w:val="none"/>
+      </w:rPr>
+    </w:lvl>
+    <w:lvl w:ilvl="3">
+      <w:start w:val="1"/>
+      <w:numFmt w:val="lowerLetter"/>
+      <w:lvlText w:val="%4."/>
+      <w:lvlJc w:val="left"/>
+      <w:pPr>
+        <w:ind w:left="2880" w:hanging="360"/>
+      </w:pPr>
+      <w:rPr>
+        <w:u w:val="none"/>
+      </w:rPr>
+    </w:lvl>
+    <w:lvl w:ilvl="4">
+      <w:start w:val="1"/>
+      <w:numFmt w:val="lowerRoman"/>
+      <w:lvlText w:val="%5."/>
+      <w:lvlJc w:val="right"/>
+      <w:pPr>
+        <w:ind w:left="3600" w:hanging="360"/>
+      </w:pPr>
+      <w:rPr>
+        <w:u w:val="none"/>
+      </w:rPr>
+    </w:lvl>
+    <w:lvl w:ilvl="5">
+      <w:start w:val="1"/>
+      <w:numFmt w:val="decimal"/>
+      <w:lvlText w:val="%6."/>
+      <w:lvlJc w:val="left"/>
+      <w:pPr>
+        <w:ind w:left="4320" w:hanging="360"/>
+      </w:pPr>
+      <w:rPr>
+        <w:u w:val="none"/>
+      </w:rPr>
+    </w:lvl>
+    <w:lvl w:ilvl="6">
+      <w:start w:val="1"/>
+      <w:numFmt w:val="lowerLetter"/>
+      <w:lvlText w:val="%7."/>
+      <w:lvlJc w:val="left"/>
+      <w:pPr>
+        <w:ind w:left="5040" w:hanging="360"/>
+      </w:pPr>
+      <w:rPr>
+        <w:u w:val="none"/>
+      </w:rPr>
+    </w:lvl>
+    <w:lvl w:ilvl="7">
+      <w:start w:val="1"/>
+      <w:numFmt w:val="lowerRoman"/>
+      <w:lvlText w:val="%8."/>
+      <w:lvlJc w:val="right"/>
+      <w:pPr>
+        <w:ind w:left="5760" w:hanging="360"/>
+      </w:pPr>
+      <w:rPr>
+        <w:u w:val="none"/>
+      </w:rPr>
+    </w:lvl>
+    <w:lvl w:ilvl="8">
+      <w:start w:val="1"/>
+      <w:numFmt w:val="decimal"/>
+      <w:lvlText w:val="%9."/>
+      <w:lvlJc w:val="left"/>
+      <w:pPr>
+        <w:ind w:left="6480" w:hanging="360"/>
+      </w:pPr>
+      <w:rPr>
+        <w:u w:val="none"/>
+      </w:rPr>
+    </w:lvl>
+  </w:abstractNum>
+  <w:abstractNum w:abstractNumId="8">
+    <w:lvl w:ilvl="0">
+      <w:start w:val="1"/>
       <w:numFmt w:val="bullet"/>
       <w:lvlText w:val="●"/>
       <w:lvlJc w:val="left"/>
@@ -13213,116 +13534,6 @@
       <w:start w:val="1"/>
       <w:numFmt w:val="bullet"/>
       <w:lvlText w:val="■"/>
-      <w:lvlJc w:val="left"/>
-      <w:pPr>
-        <w:ind w:left="6480" w:hanging="360"/>
-      </w:pPr>
-      <w:rPr>
-        <w:u w:val="none"/>
-      </w:rPr>
-    </w:lvl>
-  </w:abstractNum>
-  <w:abstractNum w:abstractNumId="8">
-    <w:lvl w:ilvl="0">
-      <w:start w:val="1"/>
-      <w:numFmt w:val="lowerLetter"/>
-      <w:lvlText w:val="%1."/>
-      <w:lvlJc w:val="left"/>
-      <w:pPr>
-        <w:ind w:left="720" w:hanging="360"/>
-      </w:pPr>
-      <w:rPr>
-        <w:u w:val="none"/>
-      </w:rPr>
-    </w:lvl>
-    <w:lvl w:ilvl="1">
-      <w:start w:val="1"/>
-      <w:numFmt w:val="lowerRoman"/>
-      <w:lvlText w:val="%2."/>
-      <w:lvlJc w:val="right"/>
-      <w:pPr>
-        <w:ind w:left="1440" w:hanging="360"/>
-      </w:pPr>
-      <w:rPr>
-        <w:u w:val="none"/>
-      </w:rPr>
-    </w:lvl>
-    <w:lvl w:ilvl="2">
-      <w:start w:val="1"/>
-      <w:numFmt w:val="decimal"/>
-      <w:lvlText w:val="%3."/>
-      <w:lvlJc w:val="left"/>
-      <w:pPr>
-        <w:ind w:left="2160" w:hanging="360"/>
-      </w:pPr>
-      <w:rPr>
-        <w:u w:val="none"/>
-      </w:rPr>
-    </w:lvl>
-    <w:lvl w:ilvl="3">
-      <w:start w:val="1"/>
-      <w:numFmt w:val="lowerLetter"/>
-      <w:lvlText w:val="%4."/>
-      <w:lvlJc w:val="left"/>
-      <w:pPr>
-        <w:ind w:left="2880" w:hanging="360"/>
-      </w:pPr>
-      <w:rPr>
-        <w:u w:val="none"/>
-      </w:rPr>
-    </w:lvl>
-    <w:lvl w:ilvl="4">
-      <w:start w:val="1"/>
-      <w:numFmt w:val="lowerRoman"/>
-      <w:lvlText w:val="%5."/>
-      <w:lvlJc w:val="right"/>
-      <w:pPr>
-        <w:ind w:left="3600" w:hanging="360"/>
-      </w:pPr>
-      <w:rPr>
-        <w:u w:val="none"/>
-      </w:rPr>
-    </w:lvl>
-    <w:lvl w:ilvl="5">
-      <w:start w:val="1"/>
-      <w:numFmt w:val="decimal"/>
-      <w:lvlText w:val="%6."/>
-      <w:lvlJc w:val="left"/>
-      <w:pPr>
-        <w:ind w:left="4320" w:hanging="360"/>
-      </w:pPr>
-      <w:rPr>
-        <w:u w:val="none"/>
-      </w:rPr>
-    </w:lvl>
-    <w:lvl w:ilvl="6">
-      <w:start w:val="1"/>
-      <w:numFmt w:val="lowerLetter"/>
-      <w:lvlText w:val="%7."/>
-      <w:lvlJc w:val="left"/>
-      <w:pPr>
-        <w:ind w:left="5040" w:hanging="360"/>
-      </w:pPr>
-      <w:rPr>
-        <w:u w:val="none"/>
-      </w:rPr>
-    </w:lvl>
-    <w:lvl w:ilvl="7">
-      <w:start w:val="1"/>
-      <w:numFmt w:val="lowerRoman"/>
-      <w:lvlText w:val="%8."/>
-      <w:lvlJc w:val="right"/>
-      <w:pPr>
-        <w:ind w:left="5760" w:hanging="360"/>
-      </w:pPr>
-      <w:rPr>
-        <w:u w:val="none"/>
-      </w:rPr>
-    </w:lvl>
-    <w:lvl w:ilvl="8">
-      <w:start w:val="1"/>
-      <w:numFmt w:val="decimal"/>
-      <w:lvlText w:val="%9."/>
       <w:lvlJc w:val="left"/>
       <w:pPr>
         <w:ind w:left="6480" w:hanging="360"/>
@@ -14366,8 +14577,8 @@
 </file>
 
 <file path=customXML/item1.xml><?xml version="1.0" encoding="utf-8"?>
-<go:gDocsCustomXmlDataStorage xmlns:go="http://customooxmlschemas.google.com/" xmlns:r="http://schemas.openxmlformats.org/officeDocument/2006/relationships" uri="GoogleDocsCustomDataVersion1">
-  <go:docsCustomData xmlns:go="http://customooxmlschemas.google.com/" roundtripDataSignature="AMtx7miAUo6KOMk+t9s2XVgj5nuvGLCpdw==">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</go:docsCustomData>
+<go:gDocsCustomXmlDataStorage xmlns:go="http://customooxmlschemas.google.com/" xmlns:r="http://schemas.openxmlformats.org/officeDocument/2006/relationships" uri="GoogleDocsCustomDataVersion2">
+  <go:docsCustomData xmlns:go="http://customooxmlschemas.google.com/" roundtripDataSignature="AMtx7miAUo6KOMk+t9s2XVgj5nuvGLCpdw==">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</go:docsCustomData>
 </go:gDocsCustomXmlDataStorage>
 </file>
 

</xml_diff>

<commit_message>
Atualizacao final dos documentos
</commit_message>
<xml_diff>
--- a/documentos/Grupo InPuT - Documento Aplicação Web.docx
+++ b/documentos/Grupo InPuT - Documento Aplicação Web.docx
@@ -2889,7 +2889,7 @@
         <w:keepLines w:val="1"/>
         <w:numPr>
           <w:ilvl w:val="0"/>
-          <w:numId w:val="9"/>
+          <w:numId w:val="7"/>
         </w:numPr>
         <w:spacing w:after="0" w:lineRule="auto"/>
         <w:ind w:left="566.9291338582675" w:right="382.2047244094489" w:hanging="360"/>
@@ -2935,7 +2935,7 @@
         <w:pStyle w:val="Heading2"/>
         <w:numPr>
           <w:ilvl w:val="1"/>
-          <w:numId w:val="9"/>
+          <w:numId w:val="7"/>
         </w:numPr>
         <w:spacing w:after="0" w:lineRule="auto"/>
         <w:ind w:left="566.9291338582675" w:right="382.2047244094489" w:hanging="360"/>
@@ -3029,7 +3029,7 @@
         <w:pStyle w:val="Heading2"/>
         <w:numPr>
           <w:ilvl w:val="1"/>
-          <w:numId w:val="9"/>
+          <w:numId w:val="7"/>
         </w:numPr>
         <w:spacing w:after="0" w:lineRule="auto"/>
         <w:ind w:left="566.9291338582675" w:right="382.2047244094489" w:hanging="360"/>
@@ -3107,7 +3107,7 @@
         <w:pStyle w:val="Heading2"/>
         <w:numPr>
           <w:ilvl w:val="1"/>
-          <w:numId w:val="9"/>
+          <w:numId w:val="7"/>
         </w:numPr>
         <w:spacing w:after="0" w:lineRule="auto"/>
         <w:ind w:left="566.9291338582675" w:right="382.2047244094489" w:hanging="360"/>
@@ -3145,7 +3145,7 @@
         <w:pStyle w:val="Heading3"/>
         <w:numPr>
           <w:ilvl w:val="2"/>
-          <w:numId w:val="9"/>
+          <w:numId w:val="7"/>
         </w:numPr>
         <w:spacing w:after="0" w:lineRule="auto"/>
         <w:ind w:left="566.9291338582675" w:right="382.2047244094489" w:hanging="360"/>
@@ -3207,7 +3207,7 @@
         <w:pStyle w:val="Heading3"/>
         <w:numPr>
           <w:ilvl w:val="2"/>
-          <w:numId w:val="9"/>
+          <w:numId w:val="7"/>
         </w:numPr>
         <w:spacing w:after="0" w:lineRule="auto"/>
         <w:ind w:left="566.9291338582675" w:right="382.2047244094489" w:hanging="360"/>
@@ -3274,7 +3274,7 @@
         <w:widowControl w:val="1"/>
         <w:numPr>
           <w:ilvl w:val="1"/>
-          <w:numId w:val="9"/>
+          <w:numId w:val="7"/>
         </w:numPr>
         <w:pBdr>
           <w:top w:space="0" w:sz="0" w:val="nil"/>
@@ -3350,7 +3350,7 @@
         <w:widowControl w:val="1"/>
         <w:numPr>
           <w:ilvl w:val="1"/>
-          <w:numId w:val="9"/>
+          <w:numId w:val="7"/>
         </w:numPr>
         <w:pBdr>
           <w:top w:space="0" w:sz="0" w:val="nil"/>
@@ -3428,7 +3428,7 @@
         <w:widowControl w:val="1"/>
         <w:numPr>
           <w:ilvl w:val="0"/>
-          <w:numId w:val="9"/>
+          <w:numId w:val="7"/>
         </w:numPr>
         <w:pBdr>
           <w:top w:space="0" w:sz="0" w:val="nil"/>
@@ -3465,7 +3465,7 @@
         <w:pStyle w:val="Heading2"/>
         <w:numPr>
           <w:ilvl w:val="1"/>
-          <w:numId w:val="9"/>
+          <w:numId w:val="7"/>
         </w:numPr>
         <w:spacing w:after="0" w:lineRule="auto"/>
         <w:ind w:left="566.9291338582675" w:right="382.2047244094489" w:hanging="360"/>
@@ -3582,12 +3582,12 @@
           <wp:inline distB="114300" distT="114300" distL="114300" distR="114300">
             <wp:extent cx="6362136" cy="3454400"/>
             <wp:effectExtent b="0" l="0" r="0" t="0"/>
-            <wp:docPr id="10" name="image10.png"/>
+            <wp:docPr id="12" name="image12.png"/>
             <a:graphic>
               <a:graphicData uri="http://schemas.openxmlformats.org/drawingml/2006/picture">
                 <pic:pic>
                   <pic:nvPicPr>
-                    <pic:cNvPr id="0" name="image10.png"/>
+                    <pic:cNvPr id="0" name="image12.png"/>
                     <pic:cNvPicPr preferRelativeResize="0"/>
                   </pic:nvPicPr>
                   <pic:blipFill>
@@ -3639,7 +3639,7 @@
         <w:pStyle w:val="Heading2"/>
         <w:numPr>
           <w:ilvl w:val="1"/>
-          <w:numId w:val="9"/>
+          <w:numId w:val="7"/>
         </w:numPr>
         <w:spacing w:after="0" w:lineRule="auto"/>
         <w:ind w:left="1440" w:hanging="360"/>
@@ -3737,12 +3737,12 @@
           <wp:inline distB="114300" distT="114300" distL="114300" distR="114300">
             <wp:extent cx="6362136" cy="4648200"/>
             <wp:effectExtent b="0" l="0" r="0" t="0"/>
-            <wp:docPr id="9" name="image11.png"/>
+            <wp:docPr id="10" name="image10.png"/>
             <a:graphic>
               <a:graphicData uri="http://schemas.openxmlformats.org/drawingml/2006/picture">
                 <pic:pic>
                   <pic:nvPicPr>
-                    <pic:cNvPr id="0" name="image11.png"/>
+                    <pic:cNvPr id="0" name="image10.png"/>
                     <pic:cNvPicPr preferRelativeResize="0"/>
                   </pic:nvPicPr>
                   <pic:blipFill>
@@ -3804,7 +3804,7 @@
         <w:pStyle w:val="Heading2"/>
         <w:numPr>
           <w:ilvl w:val="1"/>
-          <w:numId w:val="9"/>
+          <w:numId w:val="7"/>
         </w:numPr>
         <w:spacing w:after="0" w:lineRule="auto"/>
         <w:ind w:left="1440" w:hanging="360"/>
@@ -3962,12 +3962,12 @@
           <wp:inline distB="114300" distT="114300" distL="114300" distR="114300">
             <wp:extent cx="6362136" cy="3149600"/>
             <wp:effectExtent b="0" l="0" r="0" t="0"/>
-            <wp:docPr id="2" name="image9.png"/>
+            <wp:docPr id="2" name="image5.png"/>
             <a:graphic>
               <a:graphicData uri="http://schemas.openxmlformats.org/drawingml/2006/picture">
                 <pic:pic>
                   <pic:nvPicPr>
-                    <pic:cNvPr id="0" name="image9.png"/>
+                    <pic:cNvPr id="0" name="image5.png"/>
                     <pic:cNvPicPr preferRelativeResize="0"/>
                   </pic:nvPicPr>
                   <pic:blipFill>
@@ -4022,7 +4022,7 @@
         <w:pStyle w:val="Heading2"/>
         <w:numPr>
           <w:ilvl w:val="1"/>
-          <w:numId w:val="9"/>
+          <w:numId w:val="7"/>
         </w:numPr>
         <w:spacing w:after="0" w:lineRule="auto"/>
         <w:ind w:left="1440" w:hanging="360"/>
@@ -4141,12 +4141,12 @@
           <wp:inline distB="114300" distT="114300" distL="114300" distR="114300">
             <wp:extent cx="6064929" cy="2405997"/>
             <wp:effectExtent b="0" l="0" r="0" t="0"/>
-            <wp:docPr id="11" name="image6.png"/>
+            <wp:docPr id="13" name="image7.png"/>
             <a:graphic>
               <a:graphicData uri="http://schemas.openxmlformats.org/drawingml/2006/picture">
                 <pic:pic>
                   <pic:nvPicPr>
-                    <pic:cNvPr id="0" name="image6.png"/>
+                    <pic:cNvPr id="0" name="image7.png"/>
                     <pic:cNvPicPr preferRelativeResize="0"/>
                   </pic:nvPicPr>
                   <pic:blipFill>
@@ -6139,7 +6139,7 @@
         <w:pStyle w:val="Heading2"/>
         <w:numPr>
           <w:ilvl w:val="1"/>
-          <w:numId w:val="9"/>
+          <w:numId w:val="7"/>
         </w:numPr>
         <w:spacing w:line="360" w:lineRule="auto"/>
         <w:ind w:left="1440" w:right="382.2047244094489" w:hanging="360"/>
@@ -6186,12 +6186,12 @@
             <wp:extent cx="1713664" cy="1713664"/>
             <wp:effectExtent b="0" l="0" r="0" t="0"/>
             <wp:wrapSquare wrapText="bothSides" distB="57150" distT="57150" distL="57150" distR="57150"/>
-            <wp:docPr id="1" name="image4.jpg"/>
+            <wp:docPr id="1" name="image3.jpg"/>
             <a:graphic>
               <a:graphicData uri="http://schemas.openxmlformats.org/drawingml/2006/picture">
                 <pic:pic>
                   <pic:nvPicPr>
-                    <pic:cNvPr id="0" name="image4.jpg"/>
+                    <pic:cNvPr id="0" name="image3.jpg"/>
                     <pic:cNvPicPr preferRelativeResize="0"/>
                   </pic:nvPicPr>
                   <pic:blipFill>
@@ -6336,12 +6336,12 @@
             <wp:extent cx="1915200" cy="1805659"/>
             <wp:effectExtent b="0" l="0" r="0" t="0"/>
             <wp:wrapSquare wrapText="bothSides" distB="57150" distT="57150" distL="57150" distR="57150"/>
-            <wp:docPr id="8" name="image5.jpg"/>
+            <wp:docPr id="9" name="image11.jpg"/>
             <a:graphic>
               <a:graphicData uri="http://schemas.openxmlformats.org/drawingml/2006/picture">
                 <pic:pic>
                   <pic:nvPicPr>
-                    <pic:cNvPr id="0" name="image5.jpg"/>
+                    <pic:cNvPr id="0" name="image11.jpg"/>
                     <pic:cNvPicPr preferRelativeResize="0"/>
                   </pic:nvPicPr>
                   <pic:blipFill>
@@ -6473,7 +6473,7 @@
             <wp:extent cx="1445324" cy="2006540"/>
             <wp:effectExtent b="0" l="0" r="0" t="0"/>
             <wp:wrapSquare wrapText="bothSides" distB="114300" distT="114300" distL="114300" distR="114300"/>
-            <wp:docPr id="5" name="image8.jpg"/>
+            <wp:docPr id="6" name="image8.jpg"/>
             <a:graphic>
               <a:graphicData uri="http://schemas.openxmlformats.org/drawingml/2006/picture">
                 <pic:pic>
@@ -6563,7 +6563,7 @@
         <w:pStyle w:val="Heading2"/>
         <w:numPr>
           <w:ilvl w:val="1"/>
-          <w:numId w:val="9"/>
+          <w:numId w:val="7"/>
         </w:numPr>
         <w:ind w:left="1440" w:hanging="360"/>
         <w:rPr/>
@@ -7495,7 +7495,7 @@
               <w:widowControl w:val="0"/>
               <w:numPr>
                 <w:ilvl w:val="0"/>
-                <w:numId w:val="7"/>
+                <w:numId w:val="13"/>
               </w:numPr>
               <w:pBdr>
                 <w:top w:space="0" w:sz="0" w:val="nil"/>
@@ -8315,7 +8315,7 @@
               <w:widowControl w:val="0"/>
               <w:numPr>
                 <w:ilvl w:val="0"/>
-                <w:numId w:val="1"/>
+                <w:numId w:val="8"/>
               </w:numPr>
               <w:spacing w:line="240" w:lineRule="auto"/>
               <w:ind w:left="720" w:hanging="360"/>
@@ -8380,7 +8380,7 @@
               <w:widowControl w:val="0"/>
               <w:numPr>
                 <w:ilvl w:val="0"/>
-                <w:numId w:val="2"/>
+                <w:numId w:val="1"/>
               </w:numPr>
               <w:spacing w:line="240" w:lineRule="auto"/>
               <w:ind w:left="720" w:hanging="360"/>
@@ -8993,7 +8993,7 @@
               <w:widowControl w:val="0"/>
               <w:numPr>
                 <w:ilvl w:val="0"/>
-                <w:numId w:val="4"/>
+                <w:numId w:val="10"/>
               </w:numPr>
               <w:spacing w:line="240" w:lineRule="auto"/>
               <w:ind w:left="720" w:hanging="360"/>
@@ -9054,7 +9054,7 @@
               <w:widowControl w:val="0"/>
               <w:numPr>
                 <w:ilvl w:val="0"/>
-                <w:numId w:val="4"/>
+                <w:numId w:val="10"/>
               </w:numPr>
               <w:spacing w:line="240" w:lineRule="auto"/>
               <w:ind w:left="720" w:hanging="360"/>
@@ -9133,7 +9133,7 @@
         <w:widowControl w:val="1"/>
         <w:numPr>
           <w:ilvl w:val="0"/>
-          <w:numId w:val="9"/>
+          <w:numId w:val="7"/>
         </w:numPr>
         <w:pBdr>
           <w:top w:space="0" w:sz="0" w:val="nil"/>
@@ -9173,7 +9173,7 @@
         <w:pStyle w:val="Heading2"/>
         <w:numPr>
           <w:ilvl w:val="1"/>
-          <w:numId w:val="9"/>
+          <w:numId w:val="7"/>
         </w:numPr>
         <w:spacing w:after="0" w:lineRule="auto"/>
         <w:ind w:left="1440" w:hanging="360"/>
@@ -9202,12 +9202,12 @@
           <wp:inline distB="114300" distT="114300" distL="114300" distR="114300">
             <wp:extent cx="6362136" cy="2184400"/>
             <wp:effectExtent b="0" l="0" r="0" t="0"/>
-            <wp:docPr id="3" name="image2.png"/>
+            <wp:docPr id="3" name="image6.png"/>
             <a:graphic>
               <a:graphicData uri="http://schemas.openxmlformats.org/drawingml/2006/picture">
                 <pic:pic>
                   <pic:nvPicPr>
-                    <pic:cNvPr id="0" name="image2.png"/>
+                    <pic:cNvPr id="0" name="image6.png"/>
                     <pic:cNvPicPr preferRelativeResize="0"/>
                   </pic:nvPicPr>
                   <pic:blipFill>
@@ -9341,7 +9341,7 @@
         <w:pStyle w:val="Heading2"/>
         <w:numPr>
           <w:ilvl w:val="1"/>
-          <w:numId w:val="9"/>
+          <w:numId w:val="7"/>
         </w:numPr>
         <w:spacing w:after="0" w:lineRule="auto"/>
         <w:ind w:left="1440" w:hanging="360"/>
@@ -10846,7 +10846,7 @@
         <w:widowControl w:val="1"/>
         <w:numPr>
           <w:ilvl w:val="0"/>
-          <w:numId w:val="9"/>
+          <w:numId w:val="7"/>
         </w:numPr>
         <w:pBdr>
           <w:top w:space="0" w:sz="0" w:val="nil"/>
@@ -10880,7 +10880,7 @@
         <w:pStyle w:val="Heading2"/>
         <w:numPr>
           <w:ilvl w:val="1"/>
-          <w:numId w:val="9"/>
+          <w:numId w:val="7"/>
         </w:numPr>
         <w:spacing w:after="0" w:lineRule="auto"/>
         <w:ind w:left="1440" w:hanging="360"/>
@@ -10931,12 +10931,12 @@
             <wp:extent cx="3641027" cy="2762158"/>
             <wp:effectExtent b="0" l="0" r="0" t="0"/>
             <wp:wrapTopAndBottom distB="114300" distT="114300"/>
-            <wp:docPr id="4" name="image1.png"/>
+            <wp:docPr id="5" name="image4.png"/>
             <a:graphic>
               <a:graphicData uri="http://schemas.openxmlformats.org/drawingml/2006/picture">
                 <pic:pic>
                   <pic:nvPicPr>
-                    <pic:cNvPr id="0" name="image1.png"/>
+                    <pic:cNvPr id="0" name="image4.png"/>
                     <pic:cNvPicPr preferRelativeResize="0"/>
                   </pic:nvPicPr>
                   <pic:blipFill>
@@ -11033,12 +11033,12 @@
             <wp:extent cx="3883724" cy="2915214"/>
             <wp:effectExtent b="0" l="0" r="0" t="0"/>
             <wp:wrapTopAndBottom distB="114300" distT="114300"/>
-            <wp:docPr id="7" name="image3.png"/>
+            <wp:docPr id="8" name="image1.png"/>
             <a:graphic>
               <a:graphicData uri="http://schemas.openxmlformats.org/drawingml/2006/picture">
                 <pic:pic>
                   <pic:nvPicPr>
-                    <pic:cNvPr id="0" name="image3.png"/>
+                    <pic:cNvPr id="0" name="image1.png"/>
                     <pic:cNvPicPr preferRelativeResize="0"/>
                   </pic:nvPicPr>
                   <pic:blipFill>
@@ -11130,7 +11130,7 @@
         <w:pStyle w:val="Heading2"/>
         <w:numPr>
           <w:ilvl w:val="1"/>
-          <w:numId w:val="9"/>
+          <w:numId w:val="7"/>
         </w:numPr>
         <w:spacing w:after="0" w:lineRule="auto"/>
         <w:ind w:left="1440" w:hanging="360"/>
@@ -11262,7 +11262,7 @@
         <w:widowControl w:val="1"/>
         <w:numPr>
           <w:ilvl w:val="0"/>
-          <w:numId w:val="9"/>
+          <w:numId w:val="7"/>
         </w:numPr>
         <w:pBdr>
           <w:top w:space="0" w:sz="0" w:val="nil"/>
@@ -11320,7 +11320,7 @@
         <w:pStyle w:val="Heading2"/>
         <w:numPr>
           <w:ilvl w:val="1"/>
-          <w:numId w:val="9"/>
+          <w:numId w:val="7"/>
         </w:numPr>
         <w:spacing w:after="0" w:lineRule="auto"/>
         <w:ind w:left="1440" w:hanging="360"/>
@@ -11357,7 +11357,7 @@
         <w:rPr>
           <w:rtl w:val="0"/>
         </w:rPr>
-        <w:t xml:space="preserve">O modelo conceitual de um banco de dados é uma representação abstrata dos dados que serão armazenados no banco de dados, descrevendo as entidades e relacionamentos entre elas. </w:t>
+        <w:t xml:space="preserve">O modelo conceitual de um banco de dados é uma representação abstrata dos dados que serão armazenados no banco de dados, descrevendo as entidades e relacionamentos entre elas. Escolhemos utilizar um banco de dados chamado “Rels” que guarda relatórios e seus ID's correspondentes, um outro banco de dados chamado “userprefs” que guarda usuários e favoritos (ver Modelo Relacional), e um template para criação de um banco de dado novo por relatório, chamando RelN, sendo N um número para esse relatório.</w:t>
       </w:r>
     </w:p>
     <w:p>
@@ -11391,12 +11391,11 @@
         <w:rPr>
           <w:rtl w:val="0"/>
         </w:rPr>
-        <w:t xml:space="preserve">Aqui está o modelo relacional para o banco de dados com base nas informações fornecidas:</w:t>
-      </w:r>
-    </w:p>
-    <w:p>
-      <w:pPr>
-        <w:ind w:left="720" w:firstLine="0"/>
+        <w:t xml:space="preserve">Aqui está o modelo relacional para o banco de dados "Rels" com uma única tabela "Relatorios", com base nas informações fornecidas:</w:t>
+      </w:r>
+    </w:p>
+    <w:p>
+      <w:pPr>
         <w:rPr/>
       </w:pPr>
       <w:r>
@@ -11409,7 +11408,7 @@
       <w:pPr>
         <w:numPr>
           <w:ilvl w:val="0"/>
-          <w:numId w:val="8"/>
+          <w:numId w:val="9"/>
         </w:numPr>
         <w:ind w:left="720" w:hanging="360"/>
         <w:rPr>
@@ -11420,7 +11419,53 @@
         <w:rPr>
           <w:rtl w:val="0"/>
         </w:rPr>
-        <w:t xml:space="preserve">Tabela: OCORRENCIA</w:t>
+        <w:t xml:space="preserve">Tabela: RELATORIOS</w:t>
+      </w:r>
+    </w:p>
+    <w:p>
+      <w:pPr>
+        <w:numPr>
+          <w:ilvl w:val="1"/>
+          <w:numId w:val="9"/>
+        </w:numPr>
+        <w:ind w:left="1440" w:hanging="360"/>
+        <w:rPr>
+          <w:u w:val="none"/>
+        </w:rPr>
+      </w:pPr>
+      <w:r>
+        <w:rPr>
+          <w:rtl w:val="0"/>
+        </w:rPr>
+        <w:t xml:space="preserve">ID (chave primária, inteiro, autoincremento)</w:t>
+      </w:r>
+    </w:p>
+    <w:p>
+      <w:pPr>
+        <w:numPr>
+          <w:ilvl w:val="1"/>
+          <w:numId w:val="9"/>
+        </w:numPr>
+        <w:ind w:left="1440" w:hanging="360"/>
+        <w:rPr>
+          <w:u w:val="none"/>
+        </w:rPr>
+      </w:pPr>
+      <w:r>
+        <w:rPr>
+          <w:rtl w:val="0"/>
+        </w:rPr>
+        <w:t xml:space="preserve">relatorios (inteiro, não nulo)</w:t>
+      </w:r>
+    </w:p>
+    <w:p>
+      <w:pPr>
+        <w:rPr/>
+      </w:pPr>
+      <w:r>
+        <w:rPr>
+          <w:rtl w:val="0"/>
+        </w:rPr>
       </w:r>
     </w:p>
     <w:p>
@@ -11432,168 +11477,39 @@
         <w:rPr>
           <w:rtl w:val="0"/>
         </w:rPr>
-      </w:r>
-    </w:p>
-    <w:p>
-      <w:pPr>
-        <w:numPr>
-          <w:ilvl w:val="1"/>
-          <w:numId w:val="8"/>
-        </w:numPr>
-        <w:ind w:left="1440" w:hanging="360"/>
-        <w:rPr>
-          <w:u w:val="none"/>
-        </w:rPr>
-      </w:pPr>
-      <w:r>
-        <w:rPr>
-          <w:rtl w:val="0"/>
-        </w:rPr>
-        <w:t xml:space="preserve">ID_OC (chave primária, inteiro)</w:t>
-      </w:r>
-    </w:p>
-    <w:p>
-      <w:pPr>
-        <w:numPr>
-          <w:ilvl w:val="1"/>
-          <w:numId w:val="8"/>
-        </w:numPr>
-        <w:ind w:left="1440" w:hanging="360"/>
-        <w:rPr>
-          <w:u w:val="none"/>
-        </w:rPr>
-      </w:pPr>
-      <w:r>
-        <w:rPr>
-          <w:rtl w:val="0"/>
-        </w:rPr>
-        <w:t xml:space="preserve">tipo_oc (texto, tamanho 1, não nulo, verificação para valores 'P' ou 'C')</w:t>
-      </w:r>
-    </w:p>
-    <w:p>
-      <w:pPr>
-        <w:numPr>
-          <w:ilvl w:val="1"/>
-          <w:numId w:val="8"/>
-        </w:numPr>
-        <w:ind w:left="1440" w:hanging="360"/>
-        <w:rPr>
-          <w:u w:val="none"/>
-        </w:rPr>
-      </w:pPr>
-      <w:r>
-        <w:rPr>
-          <w:rtl w:val="0"/>
-        </w:rPr>
-        <w:t xml:space="preserve">tipo_vagao (texto, tamanho 1, não nulo, verificação para valores 'E' ou 'F')</w:t>
-      </w:r>
-    </w:p>
-    <w:p>
-      <w:pPr>
-        <w:numPr>
-          <w:ilvl w:val="1"/>
-          <w:numId w:val="8"/>
-        </w:numPr>
-        <w:ind w:left="1440" w:hanging="360"/>
-        <w:rPr>
-          <w:u w:val="none"/>
-        </w:rPr>
-      </w:pPr>
-      <w:r>
-        <w:rPr>
-          <w:rtl w:val="0"/>
-        </w:rPr>
-        <w:t xml:space="preserve">data_hora (timestamp, não nulo)</w:t>
-      </w:r>
-    </w:p>
-    <w:p>
-      <w:pPr>
-        <w:numPr>
-          <w:ilvl w:val="1"/>
-          <w:numId w:val="8"/>
-        </w:numPr>
-        <w:ind w:left="1440" w:hanging="360"/>
-        <w:rPr>
-          <w:u w:val="none"/>
-        </w:rPr>
-      </w:pPr>
-      <w:r>
-        <w:rPr>
-          <w:rtl w:val="0"/>
-        </w:rPr>
-        <w:t xml:space="preserve">lat (numérico, não nulo)</w:t>
-      </w:r>
-    </w:p>
-    <w:p>
-      <w:pPr>
-        <w:numPr>
-          <w:ilvl w:val="1"/>
-          <w:numId w:val="8"/>
-        </w:numPr>
-        <w:ind w:left="1440" w:hanging="360"/>
-        <w:rPr>
-          <w:u w:val="none"/>
-        </w:rPr>
-      </w:pPr>
-      <w:r>
-        <w:rPr>
-          <w:rtl w:val="0"/>
-        </w:rPr>
-        <w:t xml:space="preserve">lon (numérico, não nulo)</w:t>
-      </w:r>
-    </w:p>
-    <w:p>
-      <w:pPr>
-        <w:numPr>
-          <w:ilvl w:val="1"/>
-          <w:numId w:val="8"/>
-        </w:numPr>
-        <w:ind w:left="1440" w:hanging="360"/>
-        <w:rPr>
-          <w:u w:val="none"/>
-        </w:rPr>
-      </w:pPr>
-      <w:r>
-        <w:rPr>
-          <w:rtl w:val="0"/>
-        </w:rPr>
-        <w:t xml:space="preserve">trecho (texto, não nulo)</w:t>
-      </w:r>
-    </w:p>
-    <w:p>
-      <w:pPr>
-        <w:numPr>
-          <w:ilvl w:val="1"/>
-          <w:numId w:val="8"/>
-        </w:numPr>
-        <w:ind w:left="1440" w:hanging="360"/>
-        <w:rPr>
-          <w:u w:val="none"/>
-        </w:rPr>
-      </w:pPr>
-      <w:r>
-        <w:rPr>
-          <w:rtl w:val="0"/>
-        </w:rPr>
-        <w:t xml:space="preserve">pos (numérico, não nulo)</w:t>
-      </w:r>
-    </w:p>
-    <w:p>
-      <w:pPr>
-        <w:numPr>
-          <w:ilvl w:val="1"/>
-          <w:numId w:val="8"/>
-        </w:numPr>
-        <w:ind w:left="1440" w:hanging="360"/>
-        <w:rPr>
-          <w:u w:val="none"/>
-        </w:rPr>
-      </w:pPr>
-      <w:r>
-        <w:rPr>
-          <w:rtl w:val="0"/>
-        </w:rPr>
-        <w:t xml:space="preserve">pv (texto, não nulo)</w:t>
+        <w:t xml:space="preserve">Neste modelo relacional, a tabela "RELATORIOS" é a única tabela presente e armazena as informações de relatórios, cada um identificado por um ID único. O campo "relatorios" armazena algum valor inteiro associado ao relatório, talvez um indicador ou uma contagem, e é um campo obrigatório.</w:t>
+      </w:r>
+    </w:p>
+    <w:p>
+      <w:pPr>
+        <w:rPr/>
+      </w:pPr>
+      <w:r>
+        <w:rPr>
+          <w:rtl w:val="0"/>
+        </w:rPr>
+      </w:r>
+    </w:p>
+    <w:p>
+      <w:pPr>
+        <w:rPr/>
+      </w:pPr>
+      <w:r>
+        <w:rPr>
+          <w:rtl w:val="0"/>
+        </w:rPr>
+      </w:r>
+    </w:p>
+    <w:p>
+      <w:pPr>
+        <w:ind w:left="0" w:firstLine="720"/>
+        <w:rPr/>
+      </w:pPr>
+      <w:r>
+        <w:rPr>
+          <w:rtl w:val="0"/>
+        </w:rPr>
+        <w:t xml:space="preserve">Aqui está o modelo relacional para o template do banco de dados RelN utilizado para um relatório, com base nas informações fornecidas:</w:t>
       </w:r>
     </w:p>
     <w:p>
@@ -11614,17 +11530,20 @@
           <w:numId w:val="5"/>
         </w:numPr>
         <w:ind w:left="720" w:hanging="360"/>
-      </w:pPr>
-      <w:r>
-        <w:rPr>
-          <w:rtl w:val="0"/>
-        </w:rPr>
-        <w:t xml:space="preserve">Tabela: PICO</w:t>
-      </w:r>
-    </w:p>
-    <w:p>
-      <w:pPr>
-        <w:ind w:left="720" w:firstLine="0"/>
+        <w:rPr>
+          <w:u w:val="none"/>
+        </w:rPr>
+      </w:pPr>
+      <w:r>
+        <w:rPr>
+          <w:rtl w:val="0"/>
+        </w:rPr>
+        <w:t xml:space="preserve">Tabela: OCORRENCIA</w:t>
+      </w:r>
+    </w:p>
+    <w:p>
+      <w:pPr>
+        <w:ind w:left="0" w:firstLine="0"/>
         <w:rPr/>
       </w:pPr>
       <w:r>
@@ -11640,12 +11559,15 @@
           <w:numId w:val="5"/>
         </w:numPr>
         <w:ind w:left="1440" w:hanging="360"/>
-      </w:pPr>
-      <w:r>
-        <w:rPr>
-          <w:rtl w:val="0"/>
-        </w:rPr>
-        <w:t xml:space="preserve">ID_OC (chave estrangeira referenciando OCORRENCIA.ID_OC)</w:t>
+        <w:rPr>
+          <w:u w:val="none"/>
+        </w:rPr>
+      </w:pPr>
+      <w:r>
+        <w:rPr>
+          <w:rtl w:val="0"/>
+        </w:rPr>
+        <w:t xml:space="preserve">ID_OC (chave primária, inteiro)</w:t>
       </w:r>
     </w:p>
     <w:p>
@@ -11655,12 +11577,15 @@
           <w:numId w:val="5"/>
         </w:numPr>
         <w:ind w:left="1440" w:hanging="360"/>
-      </w:pPr>
-      <w:r>
-        <w:rPr>
-          <w:rtl w:val="0"/>
-        </w:rPr>
-        <w:t xml:space="preserve">ID (chave primária, inteiro)</w:t>
+        <w:rPr>
+          <w:u w:val="none"/>
+        </w:rPr>
+      </w:pPr>
+      <w:r>
+        <w:rPr>
+          <w:rtl w:val="0"/>
+        </w:rPr>
+        <w:t xml:space="preserve">tipo_oc (texto, tamanho 1, não nulo, verificação para valores 'P' ou 'C')</w:t>
       </w:r>
     </w:p>
     <w:p>
@@ -11670,12 +11595,15 @@
           <w:numId w:val="5"/>
         </w:numPr>
         <w:ind w:left="1440" w:hanging="360"/>
-      </w:pPr>
-      <w:r>
-        <w:rPr>
-          <w:rtl w:val="0"/>
-        </w:rPr>
-        <w:t xml:space="preserve">vel (numérico, não nulo)</w:t>
+        <w:rPr>
+          <w:u w:val="none"/>
+        </w:rPr>
+      </w:pPr>
+      <w:r>
+        <w:rPr>
+          <w:rtl w:val="0"/>
+        </w:rPr>
+        <w:t xml:space="preserve">tipo_vagao (texto, tamanho 1, não nulo, verificação para valores 'E' ou 'F')</w:t>
       </w:r>
     </w:p>
     <w:p>
@@ -11685,12 +11613,15 @@
           <w:numId w:val="5"/>
         </w:numPr>
         <w:ind w:left="1440" w:hanging="360"/>
-      </w:pPr>
-      <w:r>
-        <w:rPr>
-          <w:rtl w:val="0"/>
-        </w:rPr>
-        <w:t xml:space="preserve">engate (numérico, não nulo)</w:t>
+        <w:rPr>
+          <w:u w:val="none"/>
+        </w:rPr>
+      </w:pPr>
+      <w:r>
+        <w:rPr>
+          <w:rtl w:val="0"/>
+        </w:rPr>
+        <w:t xml:space="preserve">data_hora (timestamp, não nulo)</w:t>
       </w:r>
     </w:p>
     <w:p>
@@ -11700,12 +11631,15 @@
           <w:numId w:val="5"/>
         </w:numPr>
         <w:ind w:left="1440" w:hanging="360"/>
-      </w:pPr>
-      <w:r>
-        <w:rPr>
-          <w:rtl w:val="0"/>
-        </w:rPr>
-        <w:t xml:space="preserve">delta_t (numérico, não nulo)</w:t>
+        <w:rPr>
+          <w:u w:val="none"/>
+        </w:rPr>
+      </w:pPr>
+      <w:r>
+        <w:rPr>
+          <w:rtl w:val="0"/>
+        </w:rPr>
+        <w:t xml:space="preserve">lat (numérico, não nulo)</w:t>
       </w:r>
     </w:p>
     <w:p>
@@ -11715,12 +11649,15 @@
           <w:numId w:val="5"/>
         </w:numPr>
         <w:ind w:left="1440" w:hanging="360"/>
-      </w:pPr>
-      <w:r>
-        <w:rPr>
-          <w:rtl w:val="0"/>
-        </w:rPr>
-        <w:t xml:space="preserve">act (numérico, não nulo)</w:t>
+        <w:rPr>
+          <w:u w:val="none"/>
+        </w:rPr>
+      </w:pPr>
+      <w:r>
+        <w:rPr>
+          <w:rtl w:val="0"/>
+        </w:rPr>
+        <w:t xml:space="preserve">lon (numérico, não nulo)</w:t>
       </w:r>
     </w:p>
     <w:p>
@@ -11730,52 +11667,15 @@
           <w:numId w:val="5"/>
         </w:numPr>
         <w:ind w:left="1440" w:hanging="360"/>
-      </w:pPr>
-      <w:r>
-        <w:rPr>
-          <w:rtl w:val="0"/>
-        </w:rPr>
-        <w:t xml:space="preserve">peg_psi (numérico, não nulo)</w:t>
-      </w:r>
-    </w:p>
-    <w:p>
-      <w:pPr>
-        <w:ind w:left="720" w:firstLine="0"/>
-        <w:rPr/>
-      </w:pPr>
-      <w:r>
-        <w:rPr>
-          <w:rtl w:val="0"/>
-        </w:rPr>
-      </w:r>
-    </w:p>
-    <w:p>
-      <w:pPr>
-        <w:numPr>
-          <w:ilvl w:val="0"/>
-          <w:numId w:val="5"/>
-        </w:numPr>
-        <w:ind w:left="720" w:hanging="360"/>
-      </w:pPr>
-      <w:r>
-        <w:rPr>
-          <w:rtl w:val="0"/>
-        </w:rPr>
-        <w:t xml:space="preserve">Tabela: CHOQUE</w:t>
-      </w:r>
-    </w:p>
-    <w:p>
-      <w:pPr>
-        <w:numPr>
-          <w:ilvl w:val="0"/>
-          <w:numId w:val="5"/>
-        </w:numPr>
-        <w:ind w:left="720" w:hanging="360"/>
-      </w:pPr>
-      <w:r>
-        <w:rPr>
-          <w:rtl w:val="0"/>
-        </w:rPr>
+        <w:rPr>
+          <w:u w:val="none"/>
+        </w:rPr>
+      </w:pPr>
+      <w:r>
+        <w:rPr>
+          <w:rtl w:val="0"/>
+        </w:rPr>
+        <w:t xml:space="preserve">trecho (texto, não nulo)</w:t>
       </w:r>
     </w:p>
     <w:p>
@@ -11785,12 +11685,15 @@
           <w:numId w:val="5"/>
         </w:numPr>
         <w:ind w:left="1440" w:hanging="360"/>
-      </w:pPr>
-      <w:r>
-        <w:rPr>
-          <w:rtl w:val="0"/>
-        </w:rPr>
-        <w:t xml:space="preserve">ID_OC (chave estrangeira referenciando OCORRENCIA.ID_OC)</w:t>
+        <w:rPr>
+          <w:u w:val="none"/>
+        </w:rPr>
+      </w:pPr>
+      <w:r>
+        <w:rPr>
+          <w:rtl w:val="0"/>
+        </w:rPr>
+        <w:t xml:space="preserve">pos (numérico, não nulo)</w:t>
       </w:r>
     </w:p>
     <w:p>
@@ -11800,19 +11703,59 @@
           <w:numId w:val="5"/>
         </w:numPr>
         <w:ind w:left="1440" w:hanging="360"/>
-      </w:pPr>
-      <w:r>
-        <w:rPr>
-          <w:rtl w:val="0"/>
-        </w:rPr>
-        <w:t xml:space="preserve">ID (chave primária, inteiro)</w:t>
+        <w:rPr>
+          <w:u w:val="none"/>
+        </w:rPr>
+      </w:pPr>
+      <w:r>
+        <w:rPr>
+          <w:rtl w:val="0"/>
+        </w:rPr>
+        <w:t xml:space="preserve">pv (texto, não nulo)</w:t>
+      </w:r>
+    </w:p>
+    <w:p>
+      <w:pPr>
+        <w:ind w:left="720" w:firstLine="0"/>
+        <w:rPr/>
+      </w:pPr>
+      <w:r>
+        <w:rPr>
+          <w:rtl w:val="0"/>
+        </w:rPr>
+      </w:r>
+    </w:p>
+    <w:p>
+      <w:pPr>
+        <w:numPr>
+          <w:ilvl w:val="0"/>
+          <w:numId w:val="11"/>
+        </w:numPr>
+        <w:ind w:left="720" w:hanging="360"/>
+      </w:pPr>
+      <w:r>
+        <w:rPr>
+          <w:rtl w:val="0"/>
+        </w:rPr>
+        <w:t xml:space="preserve">Tabela: PICO</w:t>
+      </w:r>
+    </w:p>
+    <w:p>
+      <w:pPr>
+        <w:ind w:left="720" w:firstLine="0"/>
+        <w:rPr/>
+      </w:pPr>
+      <w:r>
+        <w:rPr>
+          <w:rtl w:val="0"/>
+        </w:rPr>
       </w:r>
     </w:p>
     <w:p>
       <w:pPr>
         <w:numPr>
           <w:ilvl w:val="1"/>
-          <w:numId w:val="5"/>
+          <w:numId w:val="11"/>
         </w:numPr>
         <w:ind w:left="1440" w:hanging="360"/>
       </w:pPr>
@@ -11820,14 +11763,14 @@
         <w:rPr>
           <w:rtl w:val="0"/>
         </w:rPr>
-        <w:t xml:space="preserve">tipo_choque (texto, tamanho 1, não nulo)</w:t>
+        <w:t xml:space="preserve">ID_OC (chave estrangeira referenciando OCORRENCIA.ID_OC)</w:t>
       </w:r>
     </w:p>
     <w:p>
       <w:pPr>
         <w:numPr>
           <w:ilvl w:val="1"/>
-          <w:numId w:val="5"/>
+          <w:numId w:val="11"/>
         </w:numPr>
         <w:ind w:left="1440" w:hanging="360"/>
       </w:pPr>
@@ -11835,14 +11778,14 @@
         <w:rPr>
           <w:rtl w:val="0"/>
         </w:rPr>
-        <w:t xml:space="preserve">peg_psi (numérico, não nulo)</w:t>
+        <w:t xml:space="preserve">ID (chave primária, inteiro)</w:t>
       </w:r>
     </w:p>
     <w:p>
       <w:pPr>
         <w:numPr>
           <w:ilvl w:val="1"/>
-          <w:numId w:val="5"/>
+          <w:numId w:val="11"/>
         </w:numPr>
         <w:ind w:left="1440" w:hanging="360"/>
       </w:pPr>
@@ -11850,14 +11793,14 @@
         <w:rPr>
           <w:rtl w:val="0"/>
         </w:rPr>
-        <w:t xml:space="preserve">act (numérico, não nulo)</w:t>
+        <w:t xml:space="preserve">vel (numérico, não nulo)</w:t>
       </w:r>
     </w:p>
     <w:p>
       <w:pPr>
         <w:numPr>
           <w:ilvl w:val="1"/>
-          <w:numId w:val="5"/>
+          <w:numId w:val="11"/>
         </w:numPr>
         <w:ind w:left="1440" w:hanging="360"/>
       </w:pPr>
@@ -11865,14 +11808,14 @@
         <w:rPr>
           <w:rtl w:val="0"/>
         </w:rPr>
-        <w:t xml:space="preserve">f_max (numérico, não nulo)</w:t>
+        <w:t xml:space="preserve">engate (numérico, não nulo)</w:t>
       </w:r>
     </w:p>
     <w:p>
       <w:pPr>
         <w:numPr>
           <w:ilvl w:val="1"/>
-          <w:numId w:val="5"/>
+          <w:numId w:val="11"/>
         </w:numPr>
         <w:ind w:left="1440" w:hanging="360"/>
       </w:pPr>
@@ -11880,7 +11823,37 @@
         <w:rPr>
           <w:rtl w:val="0"/>
         </w:rPr>
-        <w:t xml:space="preserve">vel (numérico, não nulo)</w:t>
+        <w:t xml:space="preserve">delta_t (numérico, não nulo)</w:t>
+      </w:r>
+    </w:p>
+    <w:p>
+      <w:pPr>
+        <w:numPr>
+          <w:ilvl w:val="1"/>
+          <w:numId w:val="11"/>
+        </w:numPr>
+        <w:ind w:left="1440" w:hanging="360"/>
+      </w:pPr>
+      <w:r>
+        <w:rPr>
+          <w:rtl w:val="0"/>
+        </w:rPr>
+        <w:t xml:space="preserve">act (numérico, não nulo)</w:t>
+      </w:r>
+    </w:p>
+    <w:p>
+      <w:pPr>
+        <w:numPr>
+          <w:ilvl w:val="1"/>
+          <w:numId w:val="11"/>
+        </w:numPr>
+        <w:ind w:left="1440" w:hanging="360"/>
+      </w:pPr>
+      <w:r>
+        <w:rPr>
+          <w:rtl w:val="0"/>
+        </w:rPr>
+        <w:t xml:space="preserve">peg_psi (numérico, não nulo)</w:t>
       </w:r>
     </w:p>
     <w:p>
@@ -11896,6 +11869,151 @@
     </w:p>
     <w:p>
       <w:pPr>
+        <w:numPr>
+          <w:ilvl w:val="0"/>
+          <w:numId w:val="11"/>
+        </w:numPr>
+        <w:ind w:left="720" w:hanging="360"/>
+      </w:pPr>
+      <w:r>
+        <w:rPr>
+          <w:rtl w:val="0"/>
+        </w:rPr>
+        <w:t xml:space="preserve">Tabela: CHOQUE</w:t>
+      </w:r>
+    </w:p>
+    <w:p>
+      <w:pPr>
+        <w:numPr>
+          <w:ilvl w:val="0"/>
+          <w:numId w:val="11"/>
+        </w:numPr>
+        <w:ind w:left="720" w:hanging="360"/>
+      </w:pPr>
+      <w:r>
+        <w:rPr>
+          <w:rtl w:val="0"/>
+        </w:rPr>
+      </w:r>
+    </w:p>
+    <w:p>
+      <w:pPr>
+        <w:numPr>
+          <w:ilvl w:val="1"/>
+          <w:numId w:val="11"/>
+        </w:numPr>
+        <w:ind w:left="1440" w:hanging="360"/>
+      </w:pPr>
+      <w:r>
+        <w:rPr>
+          <w:rtl w:val="0"/>
+        </w:rPr>
+        <w:t xml:space="preserve">ID_OC (chave estrangeira referenciando OCORRENCIA.ID_OC)</w:t>
+      </w:r>
+    </w:p>
+    <w:p>
+      <w:pPr>
+        <w:numPr>
+          <w:ilvl w:val="1"/>
+          <w:numId w:val="11"/>
+        </w:numPr>
+        <w:ind w:left="1440" w:hanging="360"/>
+      </w:pPr>
+      <w:r>
+        <w:rPr>
+          <w:rtl w:val="0"/>
+        </w:rPr>
+        <w:t xml:space="preserve">ID (chave primária, inteiro)</w:t>
+      </w:r>
+    </w:p>
+    <w:p>
+      <w:pPr>
+        <w:numPr>
+          <w:ilvl w:val="1"/>
+          <w:numId w:val="11"/>
+        </w:numPr>
+        <w:ind w:left="1440" w:hanging="360"/>
+      </w:pPr>
+      <w:r>
+        <w:rPr>
+          <w:rtl w:val="0"/>
+        </w:rPr>
+        <w:t xml:space="preserve">tipo_choque (texto, tamanho 1, não nulo)</w:t>
+      </w:r>
+    </w:p>
+    <w:p>
+      <w:pPr>
+        <w:numPr>
+          <w:ilvl w:val="1"/>
+          <w:numId w:val="11"/>
+        </w:numPr>
+        <w:ind w:left="1440" w:hanging="360"/>
+      </w:pPr>
+      <w:r>
+        <w:rPr>
+          <w:rtl w:val="0"/>
+        </w:rPr>
+        <w:t xml:space="preserve">peg_psi (numérico, não nulo)</w:t>
+      </w:r>
+    </w:p>
+    <w:p>
+      <w:pPr>
+        <w:numPr>
+          <w:ilvl w:val="1"/>
+          <w:numId w:val="11"/>
+        </w:numPr>
+        <w:ind w:left="1440" w:hanging="360"/>
+      </w:pPr>
+      <w:r>
+        <w:rPr>
+          <w:rtl w:val="0"/>
+        </w:rPr>
+        <w:t xml:space="preserve">act (numérico, não nulo)</w:t>
+      </w:r>
+    </w:p>
+    <w:p>
+      <w:pPr>
+        <w:numPr>
+          <w:ilvl w:val="1"/>
+          <w:numId w:val="11"/>
+        </w:numPr>
+        <w:ind w:left="1440" w:hanging="360"/>
+      </w:pPr>
+      <w:r>
+        <w:rPr>
+          <w:rtl w:val="0"/>
+        </w:rPr>
+        <w:t xml:space="preserve">f_max (numérico, não nulo)</w:t>
+      </w:r>
+    </w:p>
+    <w:p>
+      <w:pPr>
+        <w:numPr>
+          <w:ilvl w:val="1"/>
+          <w:numId w:val="11"/>
+        </w:numPr>
+        <w:ind w:left="1440" w:hanging="360"/>
+      </w:pPr>
+      <w:r>
+        <w:rPr>
+          <w:rtl w:val="0"/>
+        </w:rPr>
+        <w:t xml:space="preserve">vel (numérico, não nulo)</w:t>
+      </w:r>
+    </w:p>
+    <w:p>
+      <w:pPr>
+        <w:ind w:left="720" w:firstLine="0"/>
+        <w:rPr/>
+      </w:pPr>
+      <w:r>
+        <w:rPr>
+          <w:rtl w:val="0"/>
+        </w:rPr>
+      </w:r>
+    </w:p>
+    <w:p>
+      <w:pPr>
         <w:ind w:left="0" w:firstLine="0"/>
         <w:rPr/>
       </w:pPr>
@@ -11920,6 +12038,58 @@
     <w:p>
       <w:pPr>
         <w:ind w:left="720" w:firstLine="0"/>
+        <w:rPr/>
+      </w:pPr>
+      <w:r>
+        <w:rPr>
+          <w:rtl w:val="0"/>
+        </w:rPr>
+      </w:r>
+    </w:p>
+    <w:p>
+      <w:pPr>
+        <w:numPr>
+          <w:ilvl w:val="0"/>
+          <w:numId w:val="12"/>
+        </w:numPr>
+        <w:ind w:left="720" w:hanging="360"/>
+        <w:rPr>
+          <w:u w:val="none"/>
+        </w:rPr>
+      </w:pPr>
+      <w:r>
+        <w:rPr>
+          <w:rtl w:val="0"/>
+        </w:rPr>
+        <w:t xml:space="preserve">Fora as tabelas relacionadas ao relatório do IPT, ainda há as tabelas que são necessárias para o funcionamento de outras ferramentas do site, tal como a tela de login e os favoritos. </w:t>
+      </w:r>
+    </w:p>
+    <w:p>
+      <w:pPr>
+        <w:ind w:left="0" w:firstLine="0"/>
+        <w:rPr/>
+      </w:pPr>
+      <w:r>
+        <w:rPr>
+          <w:rtl w:val="0"/>
+        </w:rPr>
+      </w:r>
+    </w:p>
+    <w:p>
+      <w:pPr>
+        <w:ind w:left="0" w:firstLine="720"/>
+        <w:rPr/>
+      </w:pPr>
+      <w:r>
+        <w:rPr>
+          <w:rtl w:val="0"/>
+        </w:rPr>
+        <w:t xml:space="preserve">Aqui está o modelo relacional para o banco de dados "userprefs" com as tabelas "favs" e "users", com base nas informações fornecidas:</w:t>
+      </w:r>
+    </w:p>
+    <w:p>
+      <w:pPr>
+        <w:ind w:left="0" w:firstLine="0"/>
         <w:rPr/>
       </w:pPr>
       <w:r>
@@ -11943,49 +12113,200 @@
         <w:rPr>
           <w:rtl w:val="0"/>
         </w:rPr>
-        <w:t xml:space="preserve">Fora as tabelas relacionadas ao relatório do IPT, ainda há as tabelas que são necessárias para o funcionamento de outras ferramentas do site, tal como a tela de login e os favoritos. Para o login, há a tabela “</w:t>
-      </w:r>
-      <w:r>
-        <w:rPr>
-          <w:b w:val="1"/>
-          <w:rtl w:val="0"/>
-        </w:rPr>
-        <w:t xml:space="preserve">USERS”</w:t>
-      </w:r>
-      <w:r>
-        <w:rPr>
-          <w:rtl w:val="0"/>
-        </w:rPr>
-        <w:t xml:space="preserve">, que armazena o email e a senha com um ID que diferencia os usuários uns dos outros e os relaciona com seus respectivos favoritos.</w:t>
-      </w:r>
-    </w:p>
-    <w:p>
-      <w:pPr>
-        <w:ind w:left="720" w:firstLine="0"/>
+        <w:t xml:space="preserve">Tabela: USERS</w:t>
+      </w:r>
+    </w:p>
+    <w:p>
+      <w:pPr>
+        <w:numPr>
+          <w:ilvl w:val="1"/>
+          <w:numId w:val="6"/>
+        </w:numPr>
+        <w:ind w:left="1440" w:hanging="360"/>
+        <w:rPr>
+          <w:u w:val="none"/>
+        </w:rPr>
+      </w:pPr>
+      <w:r>
+        <w:rPr>
+          <w:rtl w:val="0"/>
+        </w:rPr>
+        <w:t xml:space="preserve">id (chave primária, inteiro, autoincremento)</w:t>
+      </w:r>
+    </w:p>
+    <w:p>
+      <w:pPr>
+        <w:numPr>
+          <w:ilvl w:val="1"/>
+          <w:numId w:val="6"/>
+        </w:numPr>
+        <w:ind w:left="1440" w:hanging="360"/>
+        <w:rPr>
+          <w:u w:val="none"/>
+        </w:rPr>
+      </w:pPr>
+      <w:r>
+        <w:rPr>
+          <w:rtl w:val="0"/>
+        </w:rPr>
+        <w:t xml:space="preserve">username (texto, não nulo, único)</w:t>
+      </w:r>
+    </w:p>
+    <w:p>
+      <w:pPr>
+        <w:numPr>
+          <w:ilvl w:val="1"/>
+          <w:numId w:val="6"/>
+        </w:numPr>
+        <w:ind w:left="1440" w:hanging="360"/>
+        <w:rPr>
+          <w:u w:val="none"/>
+        </w:rPr>
+      </w:pPr>
+      <w:r>
+        <w:rPr>
+          <w:rtl w:val="0"/>
+        </w:rPr>
+        <w:t xml:space="preserve">password (texto, não nulo)</w:t>
+      </w:r>
+    </w:p>
+    <w:p>
+      <w:pPr>
+        <w:ind w:left="0" w:firstLine="0"/>
         <w:rPr/>
       </w:pPr>
       <w:r>
         <w:rPr>
           <w:rtl w:val="0"/>
         </w:rPr>
-        <w:t xml:space="preserve">Partindo do pressuposto de que cada usuário possui vários relatórios para acessar, ele poderia favoritar os relatórios que mais quiser acessar, e os IDs deles seriam guardados na tabela “</w:t>
-      </w:r>
-      <w:r>
-        <w:rPr>
-          <w:b w:val="1"/>
-          <w:rtl w:val="0"/>
-        </w:rPr>
-        <w:t xml:space="preserve">FAVORITOS”</w:t>
-      </w:r>
-      <w:r>
-        <w:rPr>
-          <w:rtl w:val="0"/>
-        </w:rPr>
-        <w:t xml:space="preserve">, para depois serem mostrados com maior destaque dentro da página. Assim, cada usuário possui um ou vários favoritos. </w:t>
-      </w:r>
-    </w:p>
-    <w:p>
-      <w:pPr>
+      </w:r>
+    </w:p>
+    <w:p>
+      <w:pPr>
+        <w:numPr>
+          <w:ilvl w:val="0"/>
+          <w:numId w:val="14"/>
+        </w:numPr>
+        <w:ind w:left="720" w:hanging="360"/>
+        <w:rPr>
+          <w:u w:val="none"/>
+        </w:rPr>
+      </w:pPr>
+      <w:r>
+        <w:rPr>
+          <w:rtl w:val="0"/>
+        </w:rPr>
+        <w:t xml:space="preserve">Tabela: FAVS</w:t>
+      </w:r>
+    </w:p>
+    <w:p>
+      <w:pPr>
+        <w:numPr>
+          <w:ilvl w:val="1"/>
+          <w:numId w:val="14"/>
+        </w:numPr>
+        <w:ind w:left="1440" w:hanging="360"/>
+        <w:rPr>
+          <w:u w:val="none"/>
+        </w:rPr>
+      </w:pPr>
+      <w:r>
+        <w:rPr>
+          <w:rtl w:val="0"/>
+        </w:rPr>
+        <w:t xml:space="preserve">id_user (chave estrangeira, inteiro, referenciando USERS.id)</w:t>
+      </w:r>
+    </w:p>
+    <w:p>
+      <w:pPr>
+        <w:numPr>
+          <w:ilvl w:val="1"/>
+          <w:numId w:val="14"/>
+        </w:numPr>
+        <w:ind w:left="1440" w:hanging="360"/>
+        <w:rPr>
+          <w:u w:val="none"/>
+        </w:rPr>
+      </w:pPr>
+      <w:r>
+        <w:rPr>
+          <w:rtl w:val="0"/>
+        </w:rPr>
+        <w:t xml:space="preserve">rel_num (inteiro)</w:t>
+      </w:r>
+    </w:p>
+    <w:p>
+      <w:pPr>
+        <w:ind w:left="0" w:firstLine="0"/>
+        <w:rPr/>
+      </w:pPr>
+      <w:r>
+        <w:rPr>
+          <w:rtl w:val="0"/>
+        </w:rPr>
+      </w:r>
+    </w:p>
+    <w:p>
+      <w:pPr>
+        <w:ind w:left="0" w:firstLine="720"/>
+        <w:rPr/>
+      </w:pPr>
+      <w:r>
+        <w:rPr>
+          <w:rtl w:val="0"/>
+        </w:rPr>
+        <w:t xml:space="preserve">Neste modelo relacional, a tabela "USERS" é a tabela principal que armazena as informações dos usuários. Cada usuário é identificado por um ID único. Os campos "username" e "password" armazenam o nome de usuário e a senha de cada usuário, respectivamente.</w:t>
+      </w:r>
+    </w:p>
+    <w:p>
+      <w:pPr>
+        <w:ind w:left="0" w:firstLine="0"/>
+        <w:rPr/>
+      </w:pPr>
+      <w:r>
+        <w:rPr>
+          <w:rtl w:val="0"/>
+        </w:rPr>
+      </w:r>
+    </w:p>
+    <w:p>
+      <w:pPr>
+        <w:ind w:left="0" w:firstLine="720"/>
+        <w:rPr/>
+      </w:pPr>
+      <w:r>
+        <w:rPr>
+          <w:rtl w:val="0"/>
+        </w:rPr>
+        <w:t xml:space="preserve">A tabela "FAVS" está relacionada à tabela "USERS" por meio da chave estrangeira "id_user", que referencia o campo "id" da tabela "USERS". Isso permite associar cada favorito a um usuário específico. O campo "rel_num" na tabela "FAVS" provavelmente armazena um identificador para o relatório favorito do usuário.</w:t>
+      </w:r>
+    </w:p>
+    <w:p>
+      <w:pPr>
+        <w:ind w:left="0" w:firstLine="0"/>
+        <w:rPr/>
+      </w:pPr>
+      <w:r>
+        <w:rPr>
+          <w:rtl w:val="0"/>
+        </w:rPr>
+      </w:r>
+    </w:p>
+    <w:p>
+      <w:pPr>
+        <w:ind w:left="0" w:firstLine="720"/>
+        <w:rPr/>
+      </w:pPr>
+      <w:r>
+        <w:rPr>
+          <w:rtl w:val="0"/>
+        </w:rPr>
+        <w:t xml:space="preserve">Nesse sistema, cada usuário pode ter zero ou mais relatórios favoritos, e cada relatório favorito está associado a exatamente um usuário.</w:t>
+      </w:r>
+    </w:p>
+    <w:p>
+      <w:pPr>
+        <w:ind w:left="0" w:firstLine="0"/>
         <w:rPr/>
       </w:pPr>
       <w:r>
@@ -12009,7 +12330,7 @@
         <w:pStyle w:val="Heading2"/>
         <w:numPr>
           <w:ilvl w:val="1"/>
-          <w:numId w:val="9"/>
+          <w:numId w:val="7"/>
         </w:numPr>
         <w:spacing w:after="0" w:lineRule="auto"/>
         <w:ind w:left="1440" w:hanging="360"/>
@@ -12024,7 +12345,159 @@
         <w:rPr>
           <w:rtl w:val="0"/>
         </w:rPr>
-        <w:t xml:space="preserve">Modelo Lógico </w:t>
+        <w:t xml:space="preserve">Modelo Lógico</w:t>
+      </w:r>
+    </w:p>
+    <w:p>
+      <w:pPr>
+        <w:numPr>
+          <w:ilvl w:val="0"/>
+          <w:numId w:val="2"/>
+        </w:numPr>
+        <w:ind w:left="720" w:hanging="360"/>
+        <w:rPr>
+          <w:u w:val="none"/>
+        </w:rPr>
+      </w:pPr>
+      <w:r>
+        <w:rPr>
+          <w:rtl w:val="0"/>
+        </w:rPr>
+        <w:t xml:space="preserve">Modelo para “Rels” (Banco de dados que guarda uma lista de relatórios)</w:t>
+      </w:r>
+    </w:p>
+    <w:p>
+      <w:pPr>
+        <w:ind w:left="1440" w:firstLine="0"/>
+        <w:rPr/>
+      </w:pPr>
+      <w:r>
+        <w:rPr>
+          <w:rtl w:val="0"/>
+        </w:rPr>
+      </w:r>
+    </w:p>
+    <w:p>
+      <w:pPr>
+        <w:ind w:left="1440" w:firstLine="0"/>
+        <w:rPr/>
+      </w:pPr>
+      <w:r>
+        <w:rPr/>
+        <w:drawing>
+          <wp:inline distB="114300" distT="114300" distL="114300" distR="114300">
+            <wp:extent cx="3419475" cy="2933700"/>
+            <wp:effectExtent b="0" l="0" r="0" t="0"/>
+            <wp:docPr id="4" name="image2.png"/>
+            <a:graphic>
+              <a:graphicData uri="http://schemas.openxmlformats.org/drawingml/2006/picture">
+                <pic:pic>
+                  <pic:nvPicPr>
+                    <pic:cNvPr id="0" name="image2.png"/>
+                    <pic:cNvPicPr preferRelativeResize="0"/>
+                  </pic:nvPicPr>
+                  <pic:blipFill>
+                    <a:blip r:embed="rId18"/>
+                    <a:srcRect b="0" l="0" r="0" t="0"/>
+                    <a:stretch>
+                      <a:fillRect/>
+                    </a:stretch>
+                  </pic:blipFill>
+                  <pic:spPr>
+                    <a:xfrm>
+                      <a:off x="0" y="0"/>
+                      <a:ext cx="3419475" cy="2933700"/>
+                    </a:xfrm>
+                    <a:prstGeom prst="rect"/>
+                    <a:ln/>
+                  </pic:spPr>
+                </pic:pic>
+              </a:graphicData>
+            </a:graphic>
+          </wp:inline>
+        </w:drawing>
+      </w:r>
+      <w:r>
+        <w:rPr>
+          <w:rtl w:val="0"/>
+        </w:rPr>
+      </w:r>
+    </w:p>
+    <w:p>
+      <w:pPr>
+        <w:numPr>
+          <w:ilvl w:val="0"/>
+          <w:numId w:val="4"/>
+        </w:numPr>
+        <w:ind w:left="2160" w:hanging="360"/>
+        <w:rPr>
+          <w:u w:val="none"/>
+        </w:rPr>
+      </w:pPr>
+      <w:r>
+        <w:rPr>
+          <w:rtl w:val="0"/>
+        </w:rPr>
+        <w:t xml:space="preserve">Modelo para “userprefs” (Guarda usuários e favoritos)</w:t>
+        <w:br w:type="textWrapping"/>
+      </w:r>
+      <w:r>
+        <w:rPr/>
+        <w:drawing>
+          <wp:inline distB="114300" distT="114300" distL="114300" distR="114300">
+            <wp:extent cx="4448175" cy="2181746"/>
+            <wp:effectExtent b="0" l="0" r="0" t="0"/>
+            <wp:docPr id="11" name="image9.png"/>
+            <a:graphic>
+              <a:graphicData uri="http://schemas.openxmlformats.org/drawingml/2006/picture">
+                <pic:pic>
+                  <pic:nvPicPr>
+                    <pic:cNvPr id="0" name="image9.png"/>
+                    <pic:cNvPicPr preferRelativeResize="0"/>
+                  </pic:nvPicPr>
+                  <pic:blipFill>
+                    <a:blip r:embed="rId19"/>
+                    <a:srcRect b="11336" l="2830" r="15811" t="16421"/>
+                    <a:stretch>
+                      <a:fillRect/>
+                    </a:stretch>
+                  </pic:blipFill>
+                  <pic:spPr>
+                    <a:xfrm>
+                      <a:off x="0" y="0"/>
+                      <a:ext cx="4448175" cy="2181746"/>
+                    </a:xfrm>
+                    <a:prstGeom prst="rect"/>
+                    <a:ln/>
+                  </pic:spPr>
+                </pic:pic>
+              </a:graphicData>
+            </a:graphic>
+          </wp:inline>
+        </w:drawing>
+      </w:r>
+      <w:r>
+        <w:rPr>
+          <w:rtl w:val="0"/>
+        </w:rPr>
+      </w:r>
+    </w:p>
+    <w:p>
+      <w:pPr>
+        <w:numPr>
+          <w:ilvl w:val="0"/>
+          <w:numId w:val="4"/>
+        </w:numPr>
+        <w:ind w:left="2160" w:hanging="360"/>
+        <w:rPr>
+          <w:u w:val="none"/>
+        </w:rPr>
+      </w:pPr>
+      <w:r>
+        <w:rPr>
+          <w:rtl w:val="0"/>
+        </w:rPr>
+        <w:t xml:space="preserve">Modelo para “RelN” (sendo N o número de um relatório)</w:t>
       </w:r>
       <w:r>
         <w:rPr>
@@ -12047,16 +12520,16 @@
           <wp:inline distB="114300" distT="114300" distL="114300" distR="114300">
             <wp:extent cx="3810000" cy="5791200"/>
             <wp:effectExtent b="0" l="0" r="0" t="0"/>
-            <wp:docPr id="6" name="image7.png"/>
+            <wp:docPr id="7" name="image13.png"/>
             <a:graphic>
               <a:graphicData uri="http://schemas.openxmlformats.org/drawingml/2006/picture">
                 <pic:pic>
                   <pic:nvPicPr>
-                    <pic:cNvPr id="0" name="image7.png"/>
+                    <pic:cNvPr id="0" name="image13.png"/>
                     <pic:cNvPicPr preferRelativeResize="0"/>
                   </pic:nvPicPr>
                   <pic:blipFill>
-                    <a:blip r:embed="rId18"/>
+                    <a:blip r:embed="rId20"/>
                     <a:srcRect b="0" l="0" r="0" t="0"/>
                     <a:stretch>
                       <a:fillRect/>
@@ -12088,7 +12561,7 @@
         <w:widowControl w:val="1"/>
         <w:numPr>
           <w:ilvl w:val="0"/>
-          <w:numId w:val="9"/>
+          <w:numId w:val="7"/>
         </w:numPr>
         <w:spacing w:after="0" w:lineRule="auto"/>
         <w:ind w:left="720" w:hanging="360"/>
@@ -12108,7 +12581,7 @@
         <w:pStyle w:val="Heading2"/>
         <w:numPr>
           <w:ilvl w:val="1"/>
-          <w:numId w:val="9"/>
+          <w:numId w:val="7"/>
         </w:numPr>
         <w:spacing w:before="0" w:lineRule="auto"/>
         <w:ind w:left="1440" w:hanging="360"/>
@@ -12492,7 +12965,7 @@
           <w:szCs w:val="28"/>
         </w:rPr>
       </w:pPr>
-      <w:hyperlink r:id="rId19">
+      <w:hyperlink r:id="rId21">
         <w:r>
           <w:rPr>
             <w:color w:val="0000ee"/>
@@ -12562,7 +13035,7 @@
           <w:szCs w:val="28"/>
         </w:rPr>
       </w:pPr>
-      <w:hyperlink r:id="rId20">
+      <w:hyperlink r:id="rId22">
         <w:r>
           <w:rPr>
             <w:rFonts w:ascii="Times New Roman" w:cs="Times New Roman" w:eastAsia="Times New Roman" w:hAnsi="Times New Roman"/>
@@ -12582,8 +13055,8 @@
       </w:r>
     </w:p>
     <w:sectPr>
-      <w:headerReference r:id="rId21" w:type="default"/>
-      <w:footerReference r:id="rId22" w:type="default"/>
+      <w:headerReference r:id="rId23" w:type="default"/>
+      <w:footerReference r:id="rId24" w:type="default"/>
       <w:pgSz w:h="16838" w:w="11906" w:orient="portrait"/>
       <w:pgMar w:bottom="1080" w:top="2160" w:left="1166.4" w:right="720" w:header="432" w:footer="432"/>
       <w:pgNumType w:start="1"/>
@@ -12776,8 +13249,8 @@
   <w:abstractNum w:abstractNumId="2">
     <w:lvl w:ilvl="0">
       <w:start w:val="1"/>
-      <w:numFmt w:val="lowerLetter"/>
-      <w:lvlText w:val="%1."/>
+      <w:numFmt w:val="bullet"/>
+      <w:lvlText w:val="●"/>
       <w:lvlJc w:val="left"/>
       <w:pPr>
         <w:ind w:left="720" w:hanging="360"/>
@@ -12788,9 +13261,9 @@
     </w:lvl>
     <w:lvl w:ilvl="1">
       <w:start w:val="1"/>
-      <w:numFmt w:val="lowerRoman"/>
-      <w:lvlText w:val="%2."/>
-      <w:lvlJc w:val="right"/>
+      <w:numFmt w:val="bullet"/>
+      <w:lvlText w:val="○"/>
+      <w:lvlJc w:val="left"/>
       <w:pPr>
         <w:ind w:left="1440" w:hanging="360"/>
       </w:pPr>
@@ -12800,8 +13273,8 @@
     </w:lvl>
     <w:lvl w:ilvl="2">
       <w:start w:val="1"/>
-      <w:numFmt w:val="decimal"/>
-      <w:lvlText w:val="%3."/>
+      <w:numFmt w:val="bullet"/>
+      <w:lvlText w:val="■"/>
       <w:lvlJc w:val="left"/>
       <w:pPr>
         <w:ind w:left="2160" w:hanging="360"/>
@@ -12812,8 +13285,8 @@
     </w:lvl>
     <w:lvl w:ilvl="3">
       <w:start w:val="1"/>
-      <w:numFmt w:val="lowerLetter"/>
-      <w:lvlText w:val="%4."/>
+      <w:numFmt w:val="bullet"/>
+      <w:lvlText w:val="●"/>
       <w:lvlJc w:val="left"/>
       <w:pPr>
         <w:ind w:left="2880" w:hanging="360"/>
@@ -12824,9 +13297,9 @@
     </w:lvl>
     <w:lvl w:ilvl="4">
       <w:start w:val="1"/>
-      <w:numFmt w:val="lowerRoman"/>
-      <w:lvlText w:val="%5."/>
-      <w:lvlJc w:val="right"/>
+      <w:numFmt w:val="bullet"/>
+      <w:lvlText w:val="○"/>
+      <w:lvlJc w:val="left"/>
       <w:pPr>
         <w:ind w:left="3600" w:hanging="360"/>
       </w:pPr>
@@ -12836,8 +13309,8 @@
     </w:lvl>
     <w:lvl w:ilvl="5">
       <w:start w:val="1"/>
-      <w:numFmt w:val="decimal"/>
-      <w:lvlText w:val="%6."/>
+      <w:numFmt w:val="bullet"/>
+      <w:lvlText w:val="■"/>
       <w:lvlJc w:val="left"/>
       <w:pPr>
         <w:ind w:left="4320" w:hanging="360"/>
@@ -12848,8 +13321,8 @@
     </w:lvl>
     <w:lvl w:ilvl="6">
       <w:start w:val="1"/>
-      <w:numFmt w:val="lowerLetter"/>
-      <w:lvlText w:val="%7."/>
+      <w:numFmt w:val="bullet"/>
+      <w:lvlText w:val="●"/>
       <w:lvlJc w:val="left"/>
       <w:pPr>
         <w:ind w:left="5040" w:hanging="360"/>
@@ -12860,9 +13333,9 @@
     </w:lvl>
     <w:lvl w:ilvl="7">
       <w:start w:val="1"/>
-      <w:numFmt w:val="lowerRoman"/>
-      <w:lvlText w:val="%8."/>
-      <w:lvlJc w:val="right"/>
+      <w:numFmt w:val="bullet"/>
+      <w:lvlText w:val="○"/>
+      <w:lvlJc w:val="left"/>
       <w:pPr>
         <w:ind w:left="5760" w:hanging="360"/>
       </w:pPr>
@@ -12872,8 +13345,8 @@
     </w:lvl>
     <w:lvl w:ilvl="8">
       <w:start w:val="1"/>
-      <w:numFmt w:val="decimal"/>
-      <w:lvlText w:val="%9."/>
+      <w:numFmt w:val="bullet"/>
+      <w:lvlText w:val="■"/>
       <w:lvlJc w:val="left"/>
       <w:pPr>
         <w:ind w:left="6480" w:hanging="360"/>
@@ -12996,11 +13469,11 @@
   <w:abstractNum w:abstractNumId="4">
     <w:lvl w:ilvl="0">
       <w:start w:val="1"/>
-      <w:numFmt w:val="lowerLetter"/>
-      <w:lvlText w:val="%1."/>
+      <w:numFmt w:val="bullet"/>
+      <w:lvlText w:val="●"/>
       <w:lvlJc w:val="left"/>
       <w:pPr>
-        <w:ind w:left="720" w:hanging="360"/>
+        <w:ind w:left="2160" w:hanging="360"/>
       </w:pPr>
       <w:rPr>
         <w:u w:val="none"/>
@@ -13008,11 +13481,11 @@
     </w:lvl>
     <w:lvl w:ilvl="1">
       <w:start w:val="1"/>
-      <w:numFmt w:val="lowerRoman"/>
-      <w:lvlText w:val="%2."/>
-      <w:lvlJc w:val="right"/>
-      <w:pPr>
-        <w:ind w:left="1440" w:hanging="360"/>
+      <w:numFmt w:val="bullet"/>
+      <w:lvlText w:val="○"/>
+      <w:lvlJc w:val="left"/>
+      <w:pPr>
+        <w:ind w:left="2880" w:hanging="360"/>
       </w:pPr>
       <w:rPr>
         <w:u w:val="none"/>
@@ -13020,11 +13493,11 @@
     </w:lvl>
     <w:lvl w:ilvl="2">
       <w:start w:val="1"/>
-      <w:numFmt w:val="decimal"/>
-      <w:lvlText w:val="%3."/>
+      <w:numFmt w:val="bullet"/>
+      <w:lvlText w:val="■"/>
       <w:lvlJc w:val="left"/>
       <w:pPr>
-        <w:ind w:left="2160" w:hanging="360"/>
+        <w:ind w:left="3600" w:hanging="360"/>
       </w:pPr>
       <w:rPr>
         <w:u w:val="none"/>
@@ -13032,11 +13505,11 @@
     </w:lvl>
     <w:lvl w:ilvl="3">
       <w:start w:val="1"/>
-      <w:numFmt w:val="lowerLetter"/>
-      <w:lvlText w:val="%4."/>
+      <w:numFmt w:val="bullet"/>
+      <w:lvlText w:val="●"/>
       <w:lvlJc w:val="left"/>
       <w:pPr>
-        <w:ind w:left="2880" w:hanging="360"/>
+        <w:ind w:left="4320" w:hanging="360"/>
       </w:pPr>
       <w:rPr>
         <w:u w:val="none"/>
@@ -13044,11 +13517,11 @@
     </w:lvl>
     <w:lvl w:ilvl="4">
       <w:start w:val="1"/>
-      <w:numFmt w:val="lowerRoman"/>
-      <w:lvlText w:val="%5."/>
-      <w:lvlJc w:val="right"/>
-      <w:pPr>
-        <w:ind w:left="3600" w:hanging="360"/>
+      <w:numFmt w:val="bullet"/>
+      <w:lvlText w:val="○"/>
+      <w:lvlJc w:val="left"/>
+      <w:pPr>
+        <w:ind w:left="5040" w:hanging="360"/>
       </w:pPr>
       <w:rPr>
         <w:u w:val="none"/>
@@ -13056,11 +13529,11 @@
     </w:lvl>
     <w:lvl w:ilvl="5">
       <w:start w:val="1"/>
-      <w:numFmt w:val="decimal"/>
-      <w:lvlText w:val="%6."/>
+      <w:numFmt w:val="bullet"/>
+      <w:lvlText w:val="■"/>
       <w:lvlJc w:val="left"/>
       <w:pPr>
-        <w:ind w:left="4320" w:hanging="360"/>
+        <w:ind w:left="5760" w:hanging="360"/>
       </w:pPr>
       <w:rPr>
         <w:u w:val="none"/>
@@ -13068,11 +13541,11 @@
     </w:lvl>
     <w:lvl w:ilvl="6">
       <w:start w:val="1"/>
-      <w:numFmt w:val="lowerLetter"/>
-      <w:lvlText w:val="%7."/>
+      <w:numFmt w:val="bullet"/>
+      <w:lvlText w:val="●"/>
       <w:lvlJc w:val="left"/>
       <w:pPr>
-        <w:ind w:left="5040" w:hanging="360"/>
+        <w:ind w:left="6480" w:hanging="360"/>
       </w:pPr>
       <w:rPr>
         <w:u w:val="none"/>
@@ -13080,11 +13553,11 @@
     </w:lvl>
     <w:lvl w:ilvl="7">
       <w:start w:val="1"/>
-      <w:numFmt w:val="lowerRoman"/>
-      <w:lvlText w:val="%8."/>
-      <w:lvlJc w:val="right"/>
-      <w:pPr>
-        <w:ind w:left="5760" w:hanging="360"/>
+      <w:numFmt w:val="bullet"/>
+      <w:lvlText w:val="○"/>
+      <w:lvlJc w:val="left"/>
+      <w:pPr>
+        <w:ind w:left="7200" w:hanging="360"/>
       </w:pPr>
       <w:rPr>
         <w:u w:val="none"/>
@@ -13092,11 +13565,11 @@
     </w:lvl>
     <w:lvl w:ilvl="8">
       <w:start w:val="1"/>
-      <w:numFmt w:val="decimal"/>
-      <w:lvlText w:val="%9."/>
+      <w:numFmt w:val="bullet"/>
+      <w:lvlText w:val="■"/>
       <w:lvlJc w:val="left"/>
       <w:pPr>
-        <w:ind w:left="6480" w:hanging="360"/>
+        <w:ind w:left="7920" w:hanging="360"/>
       </w:pPr>
       <w:rPr>
         <w:u w:val="none"/>
@@ -13326,6 +13799,116 @@
   <w:abstractNum w:abstractNumId="7">
     <w:lvl w:ilvl="0">
       <w:start w:val="1"/>
+      <w:numFmt w:val="decimal"/>
+      <w:lvlText w:val="%1."/>
+      <w:lvlJc w:val="right"/>
+      <w:pPr>
+        <w:ind w:left="720" w:hanging="360"/>
+      </w:pPr>
+      <w:rPr>
+        <w:u w:val="none"/>
+      </w:rPr>
+    </w:lvl>
+    <w:lvl w:ilvl="1">
+      <w:start w:val="1"/>
+      <w:numFmt w:val="decimal"/>
+      <w:lvlText w:val="%1.%2."/>
+      <w:lvlJc w:val="right"/>
+      <w:pPr>
+        <w:ind w:left="1440" w:hanging="360"/>
+      </w:pPr>
+      <w:rPr>
+        <w:u w:val="none"/>
+      </w:rPr>
+    </w:lvl>
+    <w:lvl w:ilvl="2">
+      <w:start w:val="1"/>
+      <w:numFmt w:val="decimal"/>
+      <w:lvlText w:val="%1.%2.%3."/>
+      <w:lvlJc w:val="right"/>
+      <w:pPr>
+        <w:ind w:left="2160" w:hanging="360"/>
+      </w:pPr>
+      <w:rPr>
+        <w:u w:val="none"/>
+      </w:rPr>
+    </w:lvl>
+    <w:lvl w:ilvl="3">
+      <w:start w:val="1"/>
+      <w:numFmt w:val="decimal"/>
+      <w:lvlText w:val="%1.%2.%3.%4."/>
+      <w:lvlJc w:val="right"/>
+      <w:pPr>
+        <w:ind w:left="2880" w:hanging="360"/>
+      </w:pPr>
+      <w:rPr>
+        <w:u w:val="none"/>
+      </w:rPr>
+    </w:lvl>
+    <w:lvl w:ilvl="4">
+      <w:start w:val="1"/>
+      <w:numFmt w:val="decimal"/>
+      <w:lvlText w:val="%1.%2.%3.%4.%5."/>
+      <w:lvlJc w:val="right"/>
+      <w:pPr>
+        <w:ind w:left="3600" w:hanging="360"/>
+      </w:pPr>
+      <w:rPr>
+        <w:u w:val="none"/>
+      </w:rPr>
+    </w:lvl>
+    <w:lvl w:ilvl="5">
+      <w:start w:val="1"/>
+      <w:numFmt w:val="decimal"/>
+      <w:lvlText w:val="%1.%2.%3.%4.%5.%6."/>
+      <w:lvlJc w:val="right"/>
+      <w:pPr>
+        <w:ind w:left="4320" w:hanging="360"/>
+      </w:pPr>
+      <w:rPr>
+        <w:u w:val="none"/>
+      </w:rPr>
+    </w:lvl>
+    <w:lvl w:ilvl="6">
+      <w:start w:val="1"/>
+      <w:numFmt w:val="decimal"/>
+      <w:lvlText w:val="%1.%2.%3.%4.%5.%6.%7."/>
+      <w:lvlJc w:val="right"/>
+      <w:pPr>
+        <w:ind w:left="5040" w:hanging="360"/>
+      </w:pPr>
+      <w:rPr>
+        <w:u w:val="none"/>
+      </w:rPr>
+    </w:lvl>
+    <w:lvl w:ilvl="7">
+      <w:start w:val="1"/>
+      <w:numFmt w:val="decimal"/>
+      <w:lvlText w:val="%1.%2.%3.%4.%5.%6.%7.%8."/>
+      <w:lvlJc w:val="right"/>
+      <w:pPr>
+        <w:ind w:left="5760" w:hanging="360"/>
+      </w:pPr>
+      <w:rPr>
+        <w:u w:val="none"/>
+      </w:rPr>
+    </w:lvl>
+    <w:lvl w:ilvl="8">
+      <w:start w:val="1"/>
+      <w:numFmt w:val="decimal"/>
+      <w:lvlText w:val="%1.%2.%3.%4.%5.%6.%7.%8.%9."/>
+      <w:lvlJc w:val="right"/>
+      <w:pPr>
+        <w:ind w:left="6480" w:hanging="360"/>
+      </w:pPr>
+      <w:rPr>
+        <w:u w:val="none"/>
+      </w:rPr>
+    </w:lvl>
+  </w:abstractNum>
+  <w:abstractNum w:abstractNumId="8">
+    <w:lvl w:ilvl="0">
+      <w:start w:val="1"/>
       <w:numFmt w:val="lowerLetter"/>
       <w:lvlText w:val="%1."/>
       <w:lvlJc w:val="left"/>
@@ -13433,7 +14016,7 @@
       </w:rPr>
     </w:lvl>
   </w:abstractNum>
-  <w:abstractNum w:abstractNumId="8">
+  <w:abstractNum w:abstractNumId="9">
     <w:lvl w:ilvl="0">
       <w:start w:val="1"/>
       <w:numFmt w:val="bullet"/>
@@ -13543,12 +14126,12 @@
       </w:rPr>
     </w:lvl>
   </w:abstractNum>
-  <w:abstractNum w:abstractNumId="9">
+  <w:abstractNum w:abstractNumId="10">
     <w:lvl w:ilvl="0">
       <w:start w:val="1"/>
-      <w:numFmt w:val="decimal"/>
+      <w:numFmt w:val="lowerLetter"/>
       <w:lvlText w:val="%1."/>
-      <w:lvlJc w:val="right"/>
+      <w:lvlJc w:val="left"/>
       <w:pPr>
         <w:ind w:left="720" w:hanging="360"/>
       </w:pPr>
@@ -13558,8 +14141,8 @@
     </w:lvl>
     <w:lvl w:ilvl="1">
       <w:start w:val="1"/>
-      <w:numFmt w:val="decimal"/>
-      <w:lvlText w:val="%1.%2."/>
+      <w:numFmt w:val="lowerRoman"/>
+      <w:lvlText w:val="%2."/>
       <w:lvlJc w:val="right"/>
       <w:pPr>
         <w:ind w:left="1440" w:hanging="360"/>
@@ -13571,8 +14154,8 @@
     <w:lvl w:ilvl="2">
       <w:start w:val="1"/>
       <w:numFmt w:val="decimal"/>
-      <w:lvlText w:val="%1.%2.%3."/>
-      <w:lvlJc w:val="right"/>
+      <w:lvlText w:val="%3."/>
+      <w:lvlJc w:val="left"/>
       <w:pPr>
         <w:ind w:left="2160" w:hanging="360"/>
       </w:pPr>
@@ -13582,9 +14165,9 @@
     </w:lvl>
     <w:lvl w:ilvl="3">
       <w:start w:val="1"/>
-      <w:numFmt w:val="decimal"/>
-      <w:lvlText w:val="%1.%2.%3.%4."/>
-      <w:lvlJc w:val="right"/>
+      <w:numFmt w:val="lowerLetter"/>
+      <w:lvlText w:val="%4."/>
+      <w:lvlJc w:val="left"/>
       <w:pPr>
         <w:ind w:left="2880" w:hanging="360"/>
       </w:pPr>
@@ -13594,8 +14177,8 @@
     </w:lvl>
     <w:lvl w:ilvl="4">
       <w:start w:val="1"/>
-      <w:numFmt w:val="decimal"/>
-      <w:lvlText w:val="%1.%2.%3.%4.%5."/>
+      <w:numFmt w:val="lowerRoman"/>
+      <w:lvlText w:val="%5."/>
       <w:lvlJc w:val="right"/>
       <w:pPr>
         <w:ind w:left="3600" w:hanging="360"/>
@@ -13607,8 +14190,8 @@
     <w:lvl w:ilvl="5">
       <w:start w:val="1"/>
       <w:numFmt w:val="decimal"/>
-      <w:lvlText w:val="%1.%2.%3.%4.%5.%6."/>
-      <w:lvlJc w:val="right"/>
+      <w:lvlText w:val="%6."/>
+      <w:lvlJc w:val="left"/>
       <w:pPr>
         <w:ind w:left="4320" w:hanging="360"/>
       </w:pPr>
@@ -13618,9 +14201,9 @@
     </w:lvl>
     <w:lvl w:ilvl="6">
       <w:start w:val="1"/>
-      <w:numFmt w:val="decimal"/>
-      <w:lvlText w:val="%1.%2.%3.%4.%5.%6.%7."/>
-      <w:lvlJc w:val="right"/>
+      <w:numFmt w:val="lowerLetter"/>
+      <w:lvlText w:val="%7."/>
+      <w:lvlJc w:val="left"/>
       <w:pPr>
         <w:ind w:left="5040" w:hanging="360"/>
       </w:pPr>
@@ -13630,8 +14213,8 @@
     </w:lvl>
     <w:lvl w:ilvl="7">
       <w:start w:val="1"/>
-      <w:numFmt w:val="decimal"/>
-      <w:lvlText w:val="%1.%2.%3.%4.%5.%6.%7.%8."/>
+      <w:numFmt w:val="lowerRoman"/>
+      <w:lvlText w:val="%8."/>
       <w:lvlJc w:val="right"/>
       <w:pPr>
         <w:ind w:left="5760" w:hanging="360"/>
@@ -13643,8 +14226,448 @@
     <w:lvl w:ilvl="8">
       <w:start w:val="1"/>
       <w:numFmt w:val="decimal"/>
-      <w:lvlText w:val="%1.%2.%3.%4.%5.%6.%7.%8.%9."/>
+      <w:lvlText w:val="%9."/>
+      <w:lvlJc w:val="left"/>
+      <w:pPr>
+        <w:ind w:left="6480" w:hanging="360"/>
+      </w:pPr>
+      <w:rPr>
+        <w:u w:val="none"/>
+      </w:rPr>
+    </w:lvl>
+  </w:abstractNum>
+  <w:abstractNum w:abstractNumId="11">
+    <w:lvl w:ilvl="0">
+      <w:start w:val="1"/>
+      <w:numFmt w:val="bullet"/>
+      <w:lvlText w:val="●"/>
+      <w:lvlJc w:val="left"/>
+      <w:pPr>
+        <w:ind w:left="720" w:hanging="360"/>
+      </w:pPr>
+      <w:rPr>
+        <w:u w:val="none"/>
+      </w:rPr>
+    </w:lvl>
+    <w:lvl w:ilvl="1">
+      <w:start w:val="1"/>
+      <w:numFmt w:val="bullet"/>
+      <w:lvlText w:val="○"/>
+      <w:lvlJc w:val="left"/>
+      <w:pPr>
+        <w:ind w:left="1440" w:hanging="360"/>
+      </w:pPr>
+      <w:rPr>
+        <w:u w:val="none"/>
+      </w:rPr>
+    </w:lvl>
+    <w:lvl w:ilvl="2">
+      <w:start w:val="1"/>
+      <w:numFmt w:val="bullet"/>
+      <w:lvlText w:val="■"/>
+      <w:lvlJc w:val="left"/>
+      <w:pPr>
+        <w:ind w:left="2160" w:hanging="360"/>
+      </w:pPr>
+      <w:rPr>
+        <w:u w:val="none"/>
+      </w:rPr>
+    </w:lvl>
+    <w:lvl w:ilvl="3">
+      <w:start w:val="1"/>
+      <w:numFmt w:val="bullet"/>
+      <w:lvlText w:val="●"/>
+      <w:lvlJc w:val="left"/>
+      <w:pPr>
+        <w:ind w:left="2880" w:hanging="360"/>
+      </w:pPr>
+      <w:rPr>
+        <w:u w:val="none"/>
+      </w:rPr>
+    </w:lvl>
+    <w:lvl w:ilvl="4">
+      <w:start w:val="1"/>
+      <w:numFmt w:val="bullet"/>
+      <w:lvlText w:val="○"/>
+      <w:lvlJc w:val="left"/>
+      <w:pPr>
+        <w:ind w:left="3600" w:hanging="360"/>
+      </w:pPr>
+      <w:rPr>
+        <w:u w:val="none"/>
+      </w:rPr>
+    </w:lvl>
+    <w:lvl w:ilvl="5">
+      <w:start w:val="1"/>
+      <w:numFmt w:val="bullet"/>
+      <w:lvlText w:val="■"/>
+      <w:lvlJc w:val="left"/>
+      <w:pPr>
+        <w:ind w:left="4320" w:hanging="360"/>
+      </w:pPr>
+      <w:rPr>
+        <w:u w:val="none"/>
+      </w:rPr>
+    </w:lvl>
+    <w:lvl w:ilvl="6">
+      <w:start w:val="1"/>
+      <w:numFmt w:val="bullet"/>
+      <w:lvlText w:val="●"/>
+      <w:lvlJc w:val="left"/>
+      <w:pPr>
+        <w:ind w:left="5040" w:hanging="360"/>
+      </w:pPr>
+      <w:rPr>
+        <w:u w:val="none"/>
+      </w:rPr>
+    </w:lvl>
+    <w:lvl w:ilvl="7">
+      <w:start w:val="1"/>
+      <w:numFmt w:val="bullet"/>
+      <w:lvlText w:val="○"/>
+      <w:lvlJc w:val="left"/>
+      <w:pPr>
+        <w:ind w:left="5760" w:hanging="360"/>
+      </w:pPr>
+      <w:rPr>
+        <w:u w:val="none"/>
+      </w:rPr>
+    </w:lvl>
+    <w:lvl w:ilvl="8">
+      <w:start w:val="1"/>
+      <w:numFmt w:val="bullet"/>
+      <w:lvlText w:val="■"/>
+      <w:lvlJc w:val="left"/>
+      <w:pPr>
+        <w:ind w:left="6480" w:hanging="360"/>
+      </w:pPr>
+      <w:rPr>
+        <w:u w:val="none"/>
+      </w:rPr>
+    </w:lvl>
+  </w:abstractNum>
+  <w:abstractNum w:abstractNumId="12">
+    <w:lvl w:ilvl="0">
+      <w:start w:val="1"/>
+      <w:numFmt w:val="bullet"/>
+      <w:lvlText w:val="●"/>
+      <w:lvlJc w:val="left"/>
+      <w:pPr>
+        <w:ind w:left="720" w:hanging="360"/>
+      </w:pPr>
+      <w:rPr>
+        <w:u w:val="none"/>
+      </w:rPr>
+    </w:lvl>
+    <w:lvl w:ilvl="1">
+      <w:start w:val="1"/>
+      <w:numFmt w:val="bullet"/>
+      <w:lvlText w:val="○"/>
+      <w:lvlJc w:val="left"/>
+      <w:pPr>
+        <w:ind w:left="1440" w:hanging="360"/>
+      </w:pPr>
+      <w:rPr>
+        <w:u w:val="none"/>
+      </w:rPr>
+    </w:lvl>
+    <w:lvl w:ilvl="2">
+      <w:start w:val="1"/>
+      <w:numFmt w:val="bullet"/>
+      <w:lvlText w:val="■"/>
+      <w:lvlJc w:val="left"/>
+      <w:pPr>
+        <w:ind w:left="2160" w:hanging="360"/>
+      </w:pPr>
+      <w:rPr>
+        <w:u w:val="none"/>
+      </w:rPr>
+    </w:lvl>
+    <w:lvl w:ilvl="3">
+      <w:start w:val="1"/>
+      <w:numFmt w:val="bullet"/>
+      <w:lvlText w:val="●"/>
+      <w:lvlJc w:val="left"/>
+      <w:pPr>
+        <w:ind w:left="2880" w:hanging="360"/>
+      </w:pPr>
+      <w:rPr>
+        <w:u w:val="none"/>
+      </w:rPr>
+    </w:lvl>
+    <w:lvl w:ilvl="4">
+      <w:start w:val="1"/>
+      <w:numFmt w:val="bullet"/>
+      <w:lvlText w:val="○"/>
+      <w:lvlJc w:val="left"/>
+      <w:pPr>
+        <w:ind w:left="3600" w:hanging="360"/>
+      </w:pPr>
+      <w:rPr>
+        <w:u w:val="none"/>
+      </w:rPr>
+    </w:lvl>
+    <w:lvl w:ilvl="5">
+      <w:start w:val="1"/>
+      <w:numFmt w:val="bullet"/>
+      <w:lvlText w:val="■"/>
+      <w:lvlJc w:val="left"/>
+      <w:pPr>
+        <w:ind w:left="4320" w:hanging="360"/>
+      </w:pPr>
+      <w:rPr>
+        <w:u w:val="none"/>
+      </w:rPr>
+    </w:lvl>
+    <w:lvl w:ilvl="6">
+      <w:start w:val="1"/>
+      <w:numFmt w:val="bullet"/>
+      <w:lvlText w:val="●"/>
+      <w:lvlJc w:val="left"/>
+      <w:pPr>
+        <w:ind w:left="5040" w:hanging="360"/>
+      </w:pPr>
+      <w:rPr>
+        <w:u w:val="none"/>
+      </w:rPr>
+    </w:lvl>
+    <w:lvl w:ilvl="7">
+      <w:start w:val="1"/>
+      <w:numFmt w:val="bullet"/>
+      <w:lvlText w:val="○"/>
+      <w:lvlJc w:val="left"/>
+      <w:pPr>
+        <w:ind w:left="5760" w:hanging="360"/>
+      </w:pPr>
+      <w:rPr>
+        <w:u w:val="none"/>
+      </w:rPr>
+    </w:lvl>
+    <w:lvl w:ilvl="8">
+      <w:start w:val="1"/>
+      <w:numFmt w:val="bullet"/>
+      <w:lvlText w:val="■"/>
+      <w:lvlJc w:val="left"/>
+      <w:pPr>
+        <w:ind w:left="6480" w:hanging="360"/>
+      </w:pPr>
+      <w:rPr>
+        <w:u w:val="none"/>
+      </w:rPr>
+    </w:lvl>
+  </w:abstractNum>
+  <w:abstractNum w:abstractNumId="13">
+    <w:lvl w:ilvl="0">
+      <w:start w:val="1"/>
+      <w:numFmt w:val="lowerLetter"/>
+      <w:lvlText w:val="%1."/>
+      <w:lvlJc w:val="left"/>
+      <w:pPr>
+        <w:ind w:left="720" w:hanging="360"/>
+      </w:pPr>
+      <w:rPr>
+        <w:u w:val="none"/>
+      </w:rPr>
+    </w:lvl>
+    <w:lvl w:ilvl="1">
+      <w:start w:val="1"/>
+      <w:numFmt w:val="lowerRoman"/>
+      <w:lvlText w:val="%2."/>
       <w:lvlJc w:val="right"/>
+      <w:pPr>
+        <w:ind w:left="1440" w:hanging="360"/>
+      </w:pPr>
+      <w:rPr>
+        <w:u w:val="none"/>
+      </w:rPr>
+    </w:lvl>
+    <w:lvl w:ilvl="2">
+      <w:start w:val="1"/>
+      <w:numFmt w:val="decimal"/>
+      <w:lvlText w:val="%3."/>
+      <w:lvlJc w:val="left"/>
+      <w:pPr>
+        <w:ind w:left="2160" w:hanging="360"/>
+      </w:pPr>
+      <w:rPr>
+        <w:u w:val="none"/>
+      </w:rPr>
+    </w:lvl>
+    <w:lvl w:ilvl="3">
+      <w:start w:val="1"/>
+      <w:numFmt w:val="lowerLetter"/>
+      <w:lvlText w:val="%4."/>
+      <w:lvlJc w:val="left"/>
+      <w:pPr>
+        <w:ind w:left="2880" w:hanging="360"/>
+      </w:pPr>
+      <w:rPr>
+        <w:u w:val="none"/>
+      </w:rPr>
+    </w:lvl>
+    <w:lvl w:ilvl="4">
+      <w:start w:val="1"/>
+      <w:numFmt w:val="lowerRoman"/>
+      <w:lvlText w:val="%5."/>
+      <w:lvlJc w:val="right"/>
+      <w:pPr>
+        <w:ind w:left="3600" w:hanging="360"/>
+      </w:pPr>
+      <w:rPr>
+        <w:u w:val="none"/>
+      </w:rPr>
+    </w:lvl>
+    <w:lvl w:ilvl="5">
+      <w:start w:val="1"/>
+      <w:numFmt w:val="decimal"/>
+      <w:lvlText w:val="%6."/>
+      <w:lvlJc w:val="left"/>
+      <w:pPr>
+        <w:ind w:left="4320" w:hanging="360"/>
+      </w:pPr>
+      <w:rPr>
+        <w:u w:val="none"/>
+      </w:rPr>
+    </w:lvl>
+    <w:lvl w:ilvl="6">
+      <w:start w:val="1"/>
+      <w:numFmt w:val="lowerLetter"/>
+      <w:lvlText w:val="%7."/>
+      <w:lvlJc w:val="left"/>
+      <w:pPr>
+        <w:ind w:left="5040" w:hanging="360"/>
+      </w:pPr>
+      <w:rPr>
+        <w:u w:val="none"/>
+      </w:rPr>
+    </w:lvl>
+    <w:lvl w:ilvl="7">
+      <w:start w:val="1"/>
+      <w:numFmt w:val="lowerRoman"/>
+      <w:lvlText w:val="%8."/>
+      <w:lvlJc w:val="right"/>
+      <w:pPr>
+        <w:ind w:left="5760" w:hanging="360"/>
+      </w:pPr>
+      <w:rPr>
+        <w:u w:val="none"/>
+      </w:rPr>
+    </w:lvl>
+    <w:lvl w:ilvl="8">
+      <w:start w:val="1"/>
+      <w:numFmt w:val="decimal"/>
+      <w:lvlText w:val="%9."/>
+      <w:lvlJc w:val="left"/>
+      <w:pPr>
+        <w:ind w:left="6480" w:hanging="360"/>
+      </w:pPr>
+      <w:rPr>
+        <w:u w:val="none"/>
+      </w:rPr>
+    </w:lvl>
+  </w:abstractNum>
+  <w:abstractNum w:abstractNumId="14">
+    <w:lvl w:ilvl="0">
+      <w:start w:val="1"/>
+      <w:numFmt w:val="bullet"/>
+      <w:lvlText w:val="●"/>
+      <w:lvlJc w:val="left"/>
+      <w:pPr>
+        <w:ind w:left="720" w:hanging="360"/>
+      </w:pPr>
+      <w:rPr>
+        <w:u w:val="none"/>
+      </w:rPr>
+    </w:lvl>
+    <w:lvl w:ilvl="1">
+      <w:start w:val="1"/>
+      <w:numFmt w:val="bullet"/>
+      <w:lvlText w:val="○"/>
+      <w:lvlJc w:val="left"/>
+      <w:pPr>
+        <w:ind w:left="1440" w:hanging="360"/>
+      </w:pPr>
+      <w:rPr>
+        <w:u w:val="none"/>
+      </w:rPr>
+    </w:lvl>
+    <w:lvl w:ilvl="2">
+      <w:start w:val="1"/>
+      <w:numFmt w:val="bullet"/>
+      <w:lvlText w:val="■"/>
+      <w:lvlJc w:val="left"/>
+      <w:pPr>
+        <w:ind w:left="2160" w:hanging="360"/>
+      </w:pPr>
+      <w:rPr>
+        <w:u w:val="none"/>
+      </w:rPr>
+    </w:lvl>
+    <w:lvl w:ilvl="3">
+      <w:start w:val="1"/>
+      <w:numFmt w:val="bullet"/>
+      <w:lvlText w:val="●"/>
+      <w:lvlJc w:val="left"/>
+      <w:pPr>
+        <w:ind w:left="2880" w:hanging="360"/>
+      </w:pPr>
+      <w:rPr>
+        <w:u w:val="none"/>
+      </w:rPr>
+    </w:lvl>
+    <w:lvl w:ilvl="4">
+      <w:start w:val="1"/>
+      <w:numFmt w:val="bullet"/>
+      <w:lvlText w:val="○"/>
+      <w:lvlJc w:val="left"/>
+      <w:pPr>
+        <w:ind w:left="3600" w:hanging="360"/>
+      </w:pPr>
+      <w:rPr>
+        <w:u w:val="none"/>
+      </w:rPr>
+    </w:lvl>
+    <w:lvl w:ilvl="5">
+      <w:start w:val="1"/>
+      <w:numFmt w:val="bullet"/>
+      <w:lvlText w:val="■"/>
+      <w:lvlJc w:val="left"/>
+      <w:pPr>
+        <w:ind w:left="4320" w:hanging="360"/>
+      </w:pPr>
+      <w:rPr>
+        <w:u w:val="none"/>
+      </w:rPr>
+    </w:lvl>
+    <w:lvl w:ilvl="6">
+      <w:start w:val="1"/>
+      <w:numFmt w:val="bullet"/>
+      <w:lvlText w:val="●"/>
+      <w:lvlJc w:val="left"/>
+      <w:pPr>
+        <w:ind w:left="5040" w:hanging="360"/>
+      </w:pPr>
+      <w:rPr>
+        <w:u w:val="none"/>
+      </w:rPr>
+    </w:lvl>
+    <w:lvl w:ilvl="7">
+      <w:start w:val="1"/>
+      <w:numFmt w:val="bullet"/>
+      <w:lvlText w:val="○"/>
+      <w:lvlJc w:val="left"/>
+      <w:pPr>
+        <w:ind w:left="5760" w:hanging="360"/>
+      </w:pPr>
+      <w:rPr>
+        <w:u w:val="none"/>
+      </w:rPr>
+    </w:lvl>
+    <w:lvl w:ilvl="8">
+      <w:start w:val="1"/>
+      <w:numFmt w:val="bullet"/>
+      <w:lvlText w:val="■"/>
+      <w:lvlJc w:val="left"/>
       <w:pPr>
         <w:ind w:left="6480" w:hanging="360"/>
       </w:pPr>
@@ -13679,6 +14702,21 @@
   </w:num>
   <w:num w:numId="9">
     <w:abstractNumId w:val="9"/>
+  </w:num>
+  <w:num w:numId="10">
+    <w:abstractNumId w:val="10"/>
+  </w:num>
+  <w:num w:numId="11">
+    <w:abstractNumId w:val="11"/>
+  </w:num>
+  <w:num w:numId="12">
+    <w:abstractNumId w:val="12"/>
+  </w:num>
+  <w:num w:numId="13">
+    <w:abstractNumId w:val="13"/>
+  </w:num>
+  <w:num w:numId="14">
+    <w:abstractNumId w:val="14"/>
   </w:num>
 </w:numbering>
 </file>

</xml_diff>